<commit_message>
Added for loop condition
</commit_message>
<xml_diff>
--- a/Presentazione/WhatIsImplemented.docx
+++ b/Presentazione/WhatIsImplemented.docx
@@ -7,13 +7,16 @@
         <w:rPr>
           <w:b/>
           <w:bCs/>
-          <w:lang w:val="it-IT"/>
-        </w:rPr>
-      </w:pPr>
+          <w:color w:val="002060"/>
+          <w:lang w:val="it-IT"/>
+        </w:rPr>
+      </w:pPr>
+      <w:bookmarkStart w:id="0" w:name="_Hlk73138349"/>
       <w:r>
         <w:rPr>
           <w:b/>
           <w:bCs/>
+          <w:color w:val="002060"/>
           <w:lang w:val="it-IT"/>
         </w:rPr>
         <w:t xml:space="preserve">Basic data </w:t>
@@ -23,6 +26,7 @@
         <w:rPr>
           <w:b/>
           <w:bCs/>
+          <w:color w:val="002060"/>
           <w:lang w:val="it-IT"/>
         </w:rPr>
         <w:t>type</w:t>
@@ -32,6 +36,7 @@
         <w:rPr>
           <w:b/>
           <w:bCs/>
+          <w:color w:val="002060"/>
           <w:lang w:val="it-IT"/>
         </w:rPr>
         <w:t>:</w:t>
@@ -45,12 +50,14 @@
           <w:numId w:val="7"/>
         </w:numPr>
         <w:rPr>
+          <w:color w:val="002060"/>
           <w:lang w:val="it-IT"/>
         </w:rPr>
       </w:pPr>
       <w:proofErr w:type="spellStart"/>
       <w:r>
         <w:rPr>
+          <w:color w:val="002060"/>
           <w:lang w:val="it-IT"/>
         </w:rPr>
         <w:t>Number</w:t>
@@ -58,12 +65,14 @@
       <w:proofErr w:type="spellEnd"/>
       <w:r>
         <w:rPr>
+          <w:color w:val="002060"/>
           <w:lang w:val="it-IT"/>
         </w:rPr>
         <w:t xml:space="preserve"> (Double</w:t>
       </w:r>
       <w:r>
         <w:rPr>
+          <w:color w:val="002060"/>
           <w:lang w:val="it-IT"/>
         </w:rPr>
         <w:t xml:space="preserve">, </w:t>
@@ -71,6 +80,7 @@
       <w:proofErr w:type="spellStart"/>
       <w:r>
         <w:rPr>
+          <w:color w:val="002060"/>
           <w:lang w:val="it-IT"/>
         </w:rPr>
         <w:t>Integer</w:t>
@@ -78,6 +88,7 @@
       <w:proofErr w:type="spellEnd"/>
       <w:r>
         <w:rPr>
+          <w:color w:val="002060"/>
           <w:lang w:val="it-IT"/>
         </w:rPr>
         <w:t>)</w:t>
@@ -90,52 +101,107 @@
           <w:ilvl w:val="0"/>
           <w:numId w:val="7"/>
         </w:numPr>
-      </w:pPr>
-      <w:r>
+        <w:rPr>
+          <w:color w:val="002060"/>
+        </w:rPr>
+      </w:pPr>
+      <w:r>
+        <w:rPr>
+          <w:color w:val="002060"/>
+        </w:rPr>
+        <w:t xml:space="preserve">nil (only in </w:t>
+      </w:r>
+      <w:proofErr w:type="spellStart"/>
+      <w:r>
+        <w:rPr>
+          <w:color w:val="002060"/>
+        </w:rPr>
+        <w:t>boolean</w:t>
+      </w:r>
+      <w:proofErr w:type="spellEnd"/>
+      <w:r>
+        <w:rPr>
+          <w:color w:val="002060"/>
+        </w:rPr>
+        <w:t xml:space="preserve"> expressions)</w:t>
+      </w:r>
+    </w:p>
+    <w:p>
+      <w:pPr>
+        <w:pStyle w:val="Paragrafoelenco"/>
+        <w:numPr>
+          <w:ilvl w:val="0"/>
+          <w:numId w:val="7"/>
+        </w:numPr>
+        <w:rPr>
+          <w:color w:val="002060"/>
+        </w:rPr>
+      </w:pPr>
+      <w:r>
+        <w:rPr>
+          <w:color w:val="002060"/>
+        </w:rPr>
         <w:t>T</w:t>
       </w:r>
       <w:r>
+        <w:rPr>
+          <w:color w:val="002060"/>
+        </w:rPr>
         <w:t xml:space="preserve">able (1-D </w:t>
       </w:r>
       <w:r>
+        <w:rPr>
+          <w:color w:val="002060"/>
+        </w:rPr>
         <w:t xml:space="preserve">canonical </w:t>
       </w:r>
       <w:r>
-        <w:t>array)</w:t>
-      </w:r>
-      <w:r>
+        <w:rPr>
+          <w:color w:val="002060"/>
+        </w:rPr>
+        <w:t>array</w:t>
+      </w:r>
+      <w:r>
+        <w:rPr>
+          <w:color w:val="002060"/>
+        </w:rPr>
+        <w:t>, fixed size</w:t>
+      </w:r>
+      <w:r>
+        <w:rPr>
+          <w:color w:val="002060"/>
+        </w:rPr>
+        <w:t>)</w:t>
+      </w:r>
+      <w:r>
+        <w:rPr>
+          <w:color w:val="002060"/>
+        </w:rPr>
         <w:t xml:space="preserve"> </w:t>
       </w:r>
     </w:p>
     <w:p>
       <w:pPr>
         <w:pStyle w:val="Paragrafoelenco"/>
-        <w:numPr>
-          <w:ilvl w:val="1"/>
-          <w:numId w:val="7"/>
-        </w:numPr>
-      </w:pPr>
-      <w:r>
-        <w:t>Fixed size based on declaration: a</w:t>
-      </w:r>
-      <w:proofErr w:type="gramStart"/>
-      <w:r>
-        <w:t>={</w:t>
-      </w:r>
-      <w:proofErr w:type="gramEnd"/>
-      <w:r>
-        <w:t>2, 3, 4, 5} can have at most that size</w:t>
-      </w:r>
-    </w:p>
-    <w:p>
-      <w:pPr>
-        <w:rPr>
-          <w:lang w:val="it-IT"/>
+        <w:rPr>
+          <w:color w:val="002060"/>
+        </w:rPr>
+      </w:pPr>
+    </w:p>
+    <w:p>
+      <w:pPr>
+        <w:rPr>
+          <w:b/>
+          <w:bCs/>
+          <w:color w:val="002060"/>
         </w:rPr>
       </w:pPr>
       <w:proofErr w:type="spellStart"/>
       <w:r>
         <w:rPr>
+          <w:b/>
+          <w:bCs/>
+          <w:color w:val="002060"/>
           <w:lang w:val="it-IT"/>
         </w:rPr>
         <w:t>Variables</w:t>
@@ -143,6 +209,9 @@
       <w:proofErr w:type="spellEnd"/>
       <w:r>
         <w:rPr>
+          <w:b/>
+          <w:bCs/>
+          <w:color w:val="002060"/>
           <w:lang w:val="it-IT"/>
         </w:rPr>
         <w:t>:</w:t>
@@ -155,20 +224,38 @@
           <w:ilvl w:val="0"/>
           <w:numId w:val="8"/>
         </w:numPr>
-      </w:pPr>
-      <w:r>
+        <w:rPr>
+          <w:color w:val="002060"/>
+        </w:rPr>
+      </w:pPr>
+      <w:r>
+        <w:rPr>
+          <w:color w:val="002060"/>
+        </w:rPr>
         <w:t xml:space="preserve">Global </w:t>
       </w:r>
       <w:r>
+        <w:rPr>
+          <w:color w:val="002060"/>
+        </w:rPr>
         <w:t>variables</w:t>
       </w:r>
       <w:r>
+        <w:rPr>
+          <w:color w:val="002060"/>
+        </w:rPr>
         <w:t xml:space="preserve"> (</w:t>
       </w:r>
       <w:r>
+        <w:rPr>
+          <w:color w:val="002060"/>
+        </w:rPr>
         <w:t>not inside functions</w:t>
       </w:r>
       <w:r>
+        <w:rPr>
+          <w:color w:val="002060"/>
+        </w:rPr>
         <w:t>)</w:t>
       </w:r>
     </w:p>
@@ -179,9 +266,27 @@
           <w:ilvl w:val="1"/>
           <w:numId w:val="8"/>
         </w:numPr>
-      </w:pPr>
-      <w:r>
-        <w:t>Single and multiple definition and initialization</w:t>
+        <w:rPr>
+          <w:color w:val="002060"/>
+        </w:rPr>
+      </w:pPr>
+      <w:r>
+        <w:rPr>
+          <w:color w:val="002060"/>
+        </w:rPr>
+        <w:t xml:space="preserve">Single and multiple definition and </w:t>
+      </w:r>
+      <w:r>
+        <w:rPr>
+          <w:color w:val="002060"/>
+        </w:rPr>
+        <w:t xml:space="preserve">inline </w:t>
+      </w:r>
+      <w:r>
+        <w:rPr>
+          <w:color w:val="002060"/>
+        </w:rPr>
+        <w:t>initialization</w:t>
       </w:r>
     </w:p>
     <w:p>
@@ -191,82 +296,797 @@
           <w:ilvl w:val="0"/>
           <w:numId w:val="8"/>
         </w:numPr>
-      </w:pPr>
-      <w:r>
+        <w:rPr>
+          <w:color w:val="002060"/>
+        </w:rPr>
+      </w:pPr>
+      <w:r>
+        <w:rPr>
+          <w:color w:val="002060"/>
+        </w:rPr>
         <w:t>Local variables</w:t>
       </w:r>
       <w:r>
-        <w:t xml:space="preserve"> (only in functions and flow control instructions and local scopes)</w:t>
-      </w:r>
-    </w:p>
-    <w:p>
-      <w:pPr>
-        <w:pStyle w:val="Paragrafoelenco"/>
-      </w:pPr>
-      <w:r>
-        <w:t>2.1. Single and multiple definition</w:t>
-      </w:r>
-    </w:p>
-    <w:p>
-      <w:pPr>
-        <w:pStyle w:val="Paragrafoelenco"/>
-      </w:pPr>
-      <w:r>
-        <w:t xml:space="preserve">2.2. Single and multiple </w:t>
-      </w:r>
-      <w:r>
-        <w:t>d</w:t>
-      </w:r>
-      <w:r>
-        <w:t xml:space="preserve">efinition and inline </w:t>
-      </w:r>
-      <w:r>
-        <w:t>initialization</w:t>
-      </w:r>
-    </w:p>
-    <w:p>
-      <w:pPr>
-        <w:rPr>
-          <w:u w:val="single"/>
-        </w:rPr>
-      </w:pPr>
-      <w:r>
-        <w:t xml:space="preserve">       3. Reassignment of global and local variables</w:t>
-      </w:r>
-      <w:r>
-        <w:t xml:space="preserve"> (within same type)</w:t>
-      </w:r>
-    </w:p>
+        <w:rPr>
+          <w:color w:val="002060"/>
+        </w:rPr>
+        <w:t xml:space="preserve"> (only in functions</w:t>
+      </w:r>
+      <w:r>
+        <w:rPr>
+          <w:color w:val="002060"/>
+        </w:rPr>
+        <w:t xml:space="preserve">, </w:t>
+      </w:r>
+      <w:r>
+        <w:rPr>
+          <w:color w:val="002060"/>
+        </w:rPr>
+        <w:t>flow control instructions</w:t>
+      </w:r>
+      <w:r>
+        <w:rPr>
+          <w:color w:val="002060"/>
+        </w:rPr>
+        <w:t xml:space="preserve">, </w:t>
+      </w:r>
+      <w:r>
+        <w:rPr>
+          <w:color w:val="002060"/>
+        </w:rPr>
+        <w:t>local scopes)</w:t>
+      </w:r>
+    </w:p>
+    <w:p>
+      <w:pPr>
+        <w:pStyle w:val="Paragrafoelenco"/>
+        <w:rPr>
+          <w:color w:val="002060"/>
+        </w:rPr>
+      </w:pPr>
+      <w:r>
+        <w:rPr>
+          <w:color w:val="002060"/>
+        </w:rPr>
+        <w:t xml:space="preserve">2.2. Single and multiple definition and inline </w:t>
+      </w:r>
+      <w:r>
+        <w:rPr>
+          <w:color w:val="002060"/>
+        </w:rPr>
+        <w:t>initializatio</w:t>
+      </w:r>
+      <w:r>
+        <w:rPr>
+          <w:color w:val="002060"/>
+        </w:rPr>
+        <w:t>n</w:t>
+      </w:r>
+      <w:r>
+        <w:rPr>
+          <w:color w:val="002060"/>
+        </w:rPr>
+        <w:t xml:space="preserve"> </w:t>
+      </w:r>
+    </w:p>
+    <w:p>
+      <w:pPr>
+        <w:pStyle w:val="Paragrafoelenco"/>
+        <w:ind w:left="0"/>
+        <w:rPr>
+          <w:color w:val="002060"/>
+        </w:rPr>
+      </w:pPr>
+      <w:r>
+        <w:rPr>
+          <w:color w:val="002060"/>
+        </w:rPr>
+        <w:t xml:space="preserve">       3.    </w:t>
+      </w:r>
+      <w:r>
+        <w:rPr>
+          <w:color w:val="002060"/>
+        </w:rPr>
+        <w:t>Reassignment of global and local variables</w:t>
+      </w:r>
+      <w:r>
+        <w:rPr>
+          <w:color w:val="002060"/>
+        </w:rPr>
+        <w:t xml:space="preserve"> (within same type</w:t>
+      </w:r>
+      <w:r>
+        <w:rPr>
+          <w:color w:val="002060"/>
+        </w:rPr>
+        <w:t>)</w:t>
+      </w:r>
+    </w:p>
+    <w:p>
+      <w:pPr>
+        <w:pStyle w:val="Paragrafoelenco"/>
+        <w:ind w:left="0"/>
+        <w:rPr>
+          <w:color w:val="002060"/>
+        </w:rPr>
+      </w:pPr>
+      <w:r>
+        <w:rPr>
+          <w:color w:val="002060"/>
+        </w:rPr>
+        <w:t xml:space="preserve">       4.    Array can be indexed by any expression</w:t>
+      </w:r>
+    </w:p>
+    <w:bookmarkEnd w:id="0"/>
     <w:p>
       <w:pPr>
         <w:rPr>
           <w:b/>
           <w:bCs/>
-        </w:rPr>
-      </w:pPr>
-    </w:p>
-    <w:p>
-      <w:pPr>
+          <w:color w:val="002060"/>
+          <w:lang w:val="it-IT"/>
+        </w:rPr>
+      </w:pPr>
+      <w:proofErr w:type="spellStart"/>
+      <w:r>
         <w:rPr>
           <w:b/>
           <w:bCs/>
-          <w:lang w:val="it-IT"/>
-        </w:rPr>
-      </w:pPr>
-      <w:proofErr w:type="spellStart"/>
+          <w:color w:val="002060"/>
+          <w:lang w:val="it-IT"/>
+        </w:rPr>
+        <w:t>Operators</w:t>
+      </w:r>
+      <w:proofErr w:type="spellEnd"/>
       <w:r>
         <w:rPr>
           <w:b/>
           <w:bCs/>
-          <w:lang w:val="it-IT"/>
-        </w:rPr>
-        <w:t>Operators</w:t>
+          <w:color w:val="002060"/>
+          <w:lang w:val="it-IT"/>
+        </w:rPr>
+        <w:t>:</w:t>
+      </w:r>
+    </w:p>
+    <w:p>
+      <w:pPr>
+        <w:pStyle w:val="Paragrafoelenco"/>
+        <w:numPr>
+          <w:ilvl w:val="0"/>
+          <w:numId w:val="6"/>
+        </w:numPr>
+        <w:rPr>
+          <w:color w:val="002060"/>
+          <w:lang w:val="it-IT"/>
+        </w:rPr>
+      </w:pPr>
+      <w:proofErr w:type="spellStart"/>
+      <w:r>
+        <w:rPr>
+          <w:color w:val="002060"/>
+          <w:lang w:val="it-IT"/>
+        </w:rPr>
+        <w:t>Arithmetic</w:t>
       </w:r>
       <w:proofErr w:type="spellEnd"/>
-      <w:r>
+    </w:p>
+    <w:p>
+      <w:pPr>
+        <w:pStyle w:val="Paragrafoelenco"/>
+        <w:numPr>
+          <w:ilvl w:val="1"/>
+          <w:numId w:val="6"/>
+        </w:numPr>
+        <w:rPr>
+          <w:color w:val="002060"/>
+          <w:lang w:val="it-IT"/>
+        </w:rPr>
+      </w:pPr>
+      <w:r>
+        <w:rPr>
+          <w:color w:val="002060"/>
+          <w:lang w:val="it-IT"/>
+        </w:rPr>
+        <w:t xml:space="preserve"> Sum +</w:t>
+      </w:r>
+    </w:p>
+    <w:p>
+      <w:pPr>
+        <w:pStyle w:val="Paragrafoelenco"/>
+        <w:numPr>
+          <w:ilvl w:val="1"/>
+          <w:numId w:val="6"/>
+        </w:numPr>
+        <w:rPr>
+          <w:color w:val="002060"/>
+          <w:lang w:val="it-IT"/>
+        </w:rPr>
+      </w:pPr>
+      <w:r>
+        <w:rPr>
+          <w:color w:val="002060"/>
+          <w:lang w:val="it-IT"/>
+        </w:rPr>
+        <w:t xml:space="preserve"> </w:t>
+      </w:r>
+      <w:proofErr w:type="spellStart"/>
+      <w:proofErr w:type="gramStart"/>
+      <w:r>
+        <w:rPr>
+          <w:color w:val="002060"/>
+          <w:lang w:val="it-IT"/>
+        </w:rPr>
+        <w:t>Subtraction</w:t>
+      </w:r>
+      <w:proofErr w:type="spellEnd"/>
+      <w:r>
+        <w:rPr>
+          <w:color w:val="002060"/>
+          <w:lang w:val="it-IT"/>
+        </w:rPr>
+        <w:t xml:space="preserve">  –</w:t>
+      </w:r>
+      <w:proofErr w:type="gramEnd"/>
+    </w:p>
+    <w:p>
+      <w:pPr>
+        <w:pStyle w:val="Paragrafoelenco"/>
+        <w:numPr>
+          <w:ilvl w:val="1"/>
+          <w:numId w:val="6"/>
+        </w:numPr>
+        <w:rPr>
+          <w:color w:val="002060"/>
+          <w:lang w:val="it-IT"/>
+        </w:rPr>
+      </w:pPr>
+      <w:r>
+        <w:rPr>
+          <w:color w:val="002060"/>
+          <w:lang w:val="it-IT"/>
+        </w:rPr>
+        <w:t xml:space="preserve"> </w:t>
+      </w:r>
+      <w:proofErr w:type="spellStart"/>
+      <w:r>
+        <w:rPr>
+          <w:color w:val="002060"/>
+          <w:lang w:val="it-IT"/>
+        </w:rPr>
+        <w:t>Multiplication</w:t>
+      </w:r>
+      <w:proofErr w:type="spellEnd"/>
+      <w:r>
+        <w:rPr>
+          <w:color w:val="002060"/>
+          <w:lang w:val="it-IT"/>
+        </w:rPr>
+        <w:t xml:space="preserve"> *</w:t>
+      </w:r>
+    </w:p>
+    <w:p>
+      <w:pPr>
+        <w:pStyle w:val="Paragrafoelenco"/>
+        <w:numPr>
+          <w:ilvl w:val="1"/>
+          <w:numId w:val="6"/>
+        </w:numPr>
+        <w:rPr>
+          <w:color w:val="002060"/>
+          <w:lang w:val="it-IT"/>
+        </w:rPr>
+      </w:pPr>
+      <w:proofErr w:type="spellStart"/>
+      <w:r>
+        <w:rPr>
+          <w:color w:val="002060"/>
+          <w:lang w:val="it-IT"/>
+        </w:rPr>
+        <w:t>Dision</w:t>
+      </w:r>
+      <w:proofErr w:type="spellEnd"/>
+      <w:r>
+        <w:rPr>
+          <w:color w:val="002060"/>
+          <w:lang w:val="it-IT"/>
+        </w:rPr>
+        <w:t xml:space="preserve"> /</w:t>
+      </w:r>
+    </w:p>
+    <w:p>
+      <w:pPr>
+        <w:pStyle w:val="Paragrafoelenco"/>
+        <w:numPr>
+          <w:ilvl w:val="1"/>
+          <w:numId w:val="6"/>
+        </w:numPr>
+        <w:rPr>
+          <w:color w:val="002060"/>
+        </w:rPr>
+      </w:pPr>
+      <w:r>
+        <w:rPr>
+          <w:color w:val="002060"/>
+        </w:rPr>
+        <w:t>Exponentiation ^</w:t>
+      </w:r>
+      <w:r>
+        <w:rPr>
+          <w:color w:val="002060"/>
+        </w:rPr>
+        <w:t xml:space="preserve"> </w:t>
+      </w:r>
+      <w:r>
+        <w:rPr>
+          <w:color w:val="002060"/>
+        </w:rPr>
+        <w:t xml:space="preserve">(of </w:t>
+      </w:r>
+      <w:proofErr w:type="spellStart"/>
+      <w:r>
+        <w:rPr>
+          <w:color w:val="002060"/>
+        </w:rPr>
+        <w:t>immediates</w:t>
+      </w:r>
+      <w:proofErr w:type="spellEnd"/>
+      <w:r>
+        <w:rPr>
+          <w:color w:val="002060"/>
+        </w:rPr>
+        <w:t xml:space="preserve"> through ^ </w:t>
+      </w:r>
+      <w:proofErr w:type="spellStart"/>
+      <w:r>
+        <w:rPr>
+          <w:color w:val="002060"/>
+        </w:rPr>
+        <w:t>operatore</w:t>
+      </w:r>
+      <w:proofErr w:type="spellEnd"/>
+      <w:r>
+        <w:rPr>
+          <w:color w:val="002060"/>
+        </w:rPr>
+        <w:t xml:space="preserve">, with </w:t>
+      </w:r>
+      <w:proofErr w:type="spellStart"/>
+      <w:proofErr w:type="gramStart"/>
+      <w:r>
+        <w:rPr>
+          <w:color w:val="002060"/>
+        </w:rPr>
+        <w:t>math.pow</w:t>
+      </w:r>
+      <w:proofErr w:type="spellEnd"/>
+      <w:r>
+        <w:rPr>
+          <w:color w:val="002060"/>
+        </w:rPr>
+        <w:t>(</w:t>
+      </w:r>
+      <w:proofErr w:type="gramEnd"/>
+      <w:r>
+        <w:rPr>
+          <w:color w:val="002060"/>
+        </w:rPr>
+        <w:t>x, y) for anything)</w:t>
+      </w:r>
+    </w:p>
+    <w:p>
+      <w:pPr>
+        <w:pStyle w:val="Paragrafoelenco"/>
+        <w:numPr>
+          <w:ilvl w:val="0"/>
+          <w:numId w:val="6"/>
+        </w:numPr>
+        <w:rPr>
+          <w:color w:val="002060"/>
+          <w:lang w:val="it-IT"/>
+        </w:rPr>
+      </w:pPr>
+      <w:proofErr w:type="spellStart"/>
+      <w:r>
+        <w:rPr>
+          <w:color w:val="002060"/>
+          <w:lang w:val="it-IT"/>
+        </w:rPr>
+        <w:t>Logical</w:t>
+      </w:r>
+      <w:proofErr w:type="spellEnd"/>
+    </w:p>
+    <w:p>
+      <w:pPr>
+        <w:pStyle w:val="Paragrafoelenco"/>
+        <w:numPr>
+          <w:ilvl w:val="1"/>
+          <w:numId w:val="6"/>
+        </w:numPr>
+        <w:rPr>
+          <w:color w:val="002060"/>
+          <w:lang w:val="it-IT"/>
+        </w:rPr>
+      </w:pPr>
+      <w:r>
+        <w:rPr>
+          <w:color w:val="002060"/>
+          <w:lang w:val="it-IT"/>
+        </w:rPr>
+        <w:t xml:space="preserve">AND </w:t>
+      </w:r>
+      <w:proofErr w:type="spellStart"/>
+      <w:r>
+        <w:rPr>
+          <w:color w:val="002060"/>
+          <w:lang w:val="it-IT"/>
+        </w:rPr>
+        <w:t>and</w:t>
+      </w:r>
+      <w:proofErr w:type="spellEnd"/>
+    </w:p>
+    <w:p>
+      <w:pPr>
+        <w:pStyle w:val="Paragrafoelenco"/>
+        <w:numPr>
+          <w:ilvl w:val="1"/>
+          <w:numId w:val="6"/>
+        </w:numPr>
+        <w:rPr>
+          <w:color w:val="002060"/>
+          <w:lang w:val="it-IT"/>
+        </w:rPr>
+      </w:pPr>
+      <w:r>
+        <w:rPr>
+          <w:color w:val="002060"/>
+          <w:lang w:val="it-IT"/>
+        </w:rPr>
+        <w:t xml:space="preserve">OR </w:t>
+      </w:r>
+      <w:proofErr w:type="spellStart"/>
+      <w:r>
+        <w:rPr>
+          <w:color w:val="002060"/>
+          <w:lang w:val="it-IT"/>
+        </w:rPr>
+        <w:t>or</w:t>
+      </w:r>
+      <w:proofErr w:type="spellEnd"/>
+    </w:p>
+    <w:p>
+      <w:pPr>
+        <w:pStyle w:val="Paragrafoelenco"/>
+        <w:numPr>
+          <w:ilvl w:val="1"/>
+          <w:numId w:val="6"/>
+        </w:numPr>
+        <w:rPr>
+          <w:color w:val="002060"/>
+          <w:lang w:val="it-IT"/>
+        </w:rPr>
+      </w:pPr>
+      <w:r>
+        <w:rPr>
+          <w:color w:val="002060"/>
+          <w:lang w:val="it-IT"/>
+        </w:rPr>
+        <w:t xml:space="preserve">NOT </w:t>
+      </w:r>
+      <w:proofErr w:type="spellStart"/>
+      <w:r>
+        <w:rPr>
+          <w:color w:val="002060"/>
+          <w:lang w:val="it-IT"/>
+        </w:rPr>
+        <w:t>not</w:t>
+      </w:r>
+      <w:proofErr w:type="spellEnd"/>
+      <w:r>
+        <w:rPr>
+          <w:color w:val="002060"/>
+          <w:lang w:val="it-IT"/>
+        </w:rPr>
+        <w:t xml:space="preserve"> (</w:t>
+      </w:r>
+      <w:proofErr w:type="spellStart"/>
+      <w:r>
+        <w:rPr>
+          <w:color w:val="002060"/>
+          <w:lang w:val="it-IT"/>
+        </w:rPr>
+        <w:t>not</w:t>
+      </w:r>
+      <w:proofErr w:type="spellEnd"/>
+      <w:r>
+        <w:rPr>
+          <w:color w:val="002060"/>
+          <w:lang w:val="it-IT"/>
+        </w:rPr>
+        <w:t xml:space="preserve"> </w:t>
+      </w:r>
+      <w:proofErr w:type="spellStart"/>
+      <w:r>
+        <w:rPr>
+          <w:color w:val="002060"/>
+          <w:lang w:val="it-IT"/>
+        </w:rPr>
+        <w:t>implemented</w:t>
+      </w:r>
+      <w:proofErr w:type="spellEnd"/>
+      <w:r>
+        <w:rPr>
+          <w:color w:val="002060"/>
+          <w:lang w:val="it-IT"/>
+        </w:rPr>
+        <w:t>)</w:t>
+      </w:r>
+    </w:p>
+    <w:p>
+      <w:pPr>
+        <w:pStyle w:val="Paragrafoelenco"/>
+        <w:numPr>
+          <w:ilvl w:val="0"/>
+          <w:numId w:val="6"/>
+        </w:numPr>
+        <w:rPr>
+          <w:color w:val="002060"/>
+          <w:lang w:val="it-IT"/>
+        </w:rPr>
+      </w:pPr>
+      <w:proofErr w:type="spellStart"/>
+      <w:r>
+        <w:rPr>
+          <w:color w:val="002060"/>
+          <w:lang w:val="it-IT"/>
+        </w:rPr>
+        <w:t>Relational</w:t>
+      </w:r>
+      <w:proofErr w:type="spellEnd"/>
+    </w:p>
+    <w:p>
+      <w:pPr>
+        <w:pStyle w:val="Paragrafoelenco"/>
+        <w:numPr>
+          <w:ilvl w:val="1"/>
+          <w:numId w:val="6"/>
+        </w:numPr>
+        <w:rPr>
+          <w:color w:val="002060"/>
+          <w:lang w:val="it-IT"/>
+        </w:rPr>
+      </w:pPr>
+      <w:proofErr w:type="spellStart"/>
+      <w:r>
+        <w:rPr>
+          <w:color w:val="002060"/>
+          <w:lang w:val="it-IT"/>
+        </w:rPr>
+        <w:t>Equality</w:t>
+      </w:r>
+      <w:proofErr w:type="spellEnd"/>
+    </w:p>
+    <w:p>
+      <w:pPr>
+        <w:pStyle w:val="Paragrafoelenco"/>
+        <w:numPr>
+          <w:ilvl w:val="1"/>
+          <w:numId w:val="6"/>
+        </w:numPr>
+        <w:rPr>
+          <w:color w:val="002060"/>
+          <w:lang w:val="it-IT"/>
+        </w:rPr>
+      </w:pPr>
+      <w:proofErr w:type="spellStart"/>
+      <w:r>
+        <w:rPr>
+          <w:color w:val="002060"/>
+          <w:lang w:val="it-IT"/>
+        </w:rPr>
+        <w:t>Inequality</w:t>
+      </w:r>
+      <w:proofErr w:type="spellEnd"/>
+    </w:p>
+    <w:p>
+      <w:pPr>
+        <w:pStyle w:val="Paragrafoelenco"/>
+        <w:numPr>
+          <w:ilvl w:val="1"/>
+          <w:numId w:val="6"/>
+        </w:numPr>
+        <w:rPr>
+          <w:color w:val="002060"/>
+          <w:lang w:val="it-IT"/>
+        </w:rPr>
+      </w:pPr>
+      <w:proofErr w:type="spellStart"/>
+      <w:r>
+        <w:rPr>
+          <w:color w:val="002060"/>
+          <w:lang w:val="it-IT"/>
+        </w:rPr>
+        <w:t>Less</w:t>
+      </w:r>
+      <w:proofErr w:type="spellEnd"/>
+      <w:r>
+        <w:rPr>
+          <w:color w:val="002060"/>
+          <w:lang w:val="it-IT"/>
+        </w:rPr>
+        <w:t xml:space="preserve"> </w:t>
+      </w:r>
+      <w:proofErr w:type="spellStart"/>
+      <w:r>
+        <w:rPr>
+          <w:color w:val="002060"/>
+          <w:lang w:val="it-IT"/>
+        </w:rPr>
+        <w:t>than</w:t>
+      </w:r>
+      <w:proofErr w:type="spellEnd"/>
+    </w:p>
+    <w:p>
+      <w:pPr>
+        <w:pStyle w:val="Paragrafoelenco"/>
+        <w:numPr>
+          <w:ilvl w:val="1"/>
+          <w:numId w:val="6"/>
+        </w:numPr>
+        <w:rPr>
+          <w:color w:val="002060"/>
+          <w:lang w:val="it-IT"/>
+        </w:rPr>
+      </w:pPr>
+      <w:r>
+        <w:rPr>
+          <w:color w:val="002060"/>
+          <w:lang w:val="it-IT"/>
+        </w:rPr>
+        <w:t xml:space="preserve">Greater </w:t>
+      </w:r>
+      <w:proofErr w:type="spellStart"/>
+      <w:r>
+        <w:rPr>
+          <w:color w:val="002060"/>
+          <w:lang w:val="it-IT"/>
+        </w:rPr>
+        <w:t>than</w:t>
+      </w:r>
+      <w:proofErr w:type="spellEnd"/>
+    </w:p>
+    <w:p>
+      <w:pPr>
+        <w:pStyle w:val="Paragrafoelenco"/>
+        <w:numPr>
+          <w:ilvl w:val="1"/>
+          <w:numId w:val="6"/>
+        </w:numPr>
+        <w:rPr>
+          <w:color w:val="002060"/>
+          <w:lang w:val="it-IT"/>
+        </w:rPr>
+      </w:pPr>
+      <w:proofErr w:type="spellStart"/>
+      <w:r>
+        <w:rPr>
+          <w:color w:val="002060"/>
+          <w:lang w:val="it-IT"/>
+        </w:rPr>
+        <w:t>Less</w:t>
+      </w:r>
+      <w:proofErr w:type="spellEnd"/>
+      <w:r>
+        <w:rPr>
+          <w:color w:val="002060"/>
+          <w:lang w:val="it-IT"/>
+        </w:rPr>
+        <w:t xml:space="preserve"> </w:t>
+      </w:r>
+      <w:proofErr w:type="spellStart"/>
+      <w:r>
+        <w:rPr>
+          <w:color w:val="002060"/>
+          <w:lang w:val="it-IT"/>
+        </w:rPr>
+        <w:t>than</w:t>
+      </w:r>
+      <w:proofErr w:type="spellEnd"/>
+      <w:r>
+        <w:rPr>
+          <w:color w:val="002060"/>
+          <w:lang w:val="it-IT"/>
+        </w:rPr>
+        <w:t xml:space="preserve"> or </w:t>
+      </w:r>
+      <w:proofErr w:type="spellStart"/>
+      <w:r>
+        <w:rPr>
+          <w:color w:val="002060"/>
+          <w:lang w:val="it-IT"/>
+        </w:rPr>
+        <w:t>equal</w:t>
+      </w:r>
+      <w:proofErr w:type="spellEnd"/>
+    </w:p>
+    <w:p>
+      <w:pPr>
+        <w:pStyle w:val="Paragrafoelenco"/>
+        <w:numPr>
+          <w:ilvl w:val="1"/>
+          <w:numId w:val="6"/>
+        </w:numPr>
+        <w:rPr>
+          <w:color w:val="002060"/>
+          <w:lang w:val="it-IT"/>
+        </w:rPr>
+      </w:pPr>
+      <w:r>
+        <w:rPr>
+          <w:color w:val="002060"/>
+          <w:lang w:val="it-IT"/>
+        </w:rPr>
+        <w:t xml:space="preserve">Greater </w:t>
+      </w:r>
+      <w:proofErr w:type="spellStart"/>
+      <w:r>
+        <w:rPr>
+          <w:color w:val="002060"/>
+          <w:lang w:val="it-IT"/>
+        </w:rPr>
+        <w:t>than</w:t>
+      </w:r>
+      <w:proofErr w:type="spellEnd"/>
+      <w:r>
+        <w:rPr>
+          <w:color w:val="002060"/>
+          <w:lang w:val="it-IT"/>
+        </w:rPr>
+        <w:t xml:space="preserve"> or </w:t>
+      </w:r>
+      <w:proofErr w:type="spellStart"/>
+      <w:r>
+        <w:rPr>
+          <w:color w:val="002060"/>
+          <w:lang w:val="it-IT"/>
+        </w:rPr>
+        <w:t>equal</w:t>
+      </w:r>
+      <w:proofErr w:type="spellEnd"/>
+    </w:p>
+    <w:p>
+      <w:pPr>
         <w:rPr>
           <w:b/>
           <w:bCs/>
+          <w:color w:val="002060"/>
+          <w:lang w:val="it-IT"/>
+        </w:rPr>
+      </w:pPr>
+      <w:r>
+        <w:rPr>
+          <w:b/>
+          <w:bCs/>
+          <w:color w:val="002060"/>
+          <w:lang w:val="it-IT"/>
+        </w:rPr>
+        <w:t xml:space="preserve">Flow Control </w:t>
+      </w:r>
+      <w:proofErr w:type="spellStart"/>
+      <w:r>
+        <w:rPr>
+          <w:b/>
+          <w:bCs/>
+          <w:color w:val="002060"/>
+          <w:lang w:val="it-IT"/>
+        </w:rPr>
+        <w:t>Instructions</w:t>
+      </w:r>
+      <w:proofErr w:type="spellEnd"/>
+      <w:r>
+        <w:rPr>
+          <w:b/>
+          <w:bCs/>
+          <w:color w:val="002060"/>
           <w:lang w:val="it-IT"/>
         </w:rPr>
         <w:t>:</w:t>
@@ -277,179 +1097,572 @@
         <w:pStyle w:val="Paragrafoelenco"/>
         <w:numPr>
           <w:ilvl w:val="0"/>
-          <w:numId w:val="6"/>
-        </w:numPr>
-        <w:rPr>
+          <w:numId w:val="9"/>
+        </w:numPr>
+        <w:rPr>
+          <w:b/>
+          <w:bCs/>
+          <w:color w:val="002060"/>
+          <w:lang w:val="it-IT"/>
+        </w:rPr>
+      </w:pPr>
+      <w:r>
+        <w:rPr>
+          <w:color w:val="002060"/>
+          <w:lang w:val="it-IT"/>
+        </w:rPr>
+        <w:t>Loops:</w:t>
+      </w:r>
+    </w:p>
+    <w:p>
+      <w:pPr>
+        <w:pStyle w:val="Paragrafoelenco"/>
+        <w:numPr>
+          <w:ilvl w:val="0"/>
+          <w:numId w:val="19"/>
+        </w:numPr>
+        <w:rPr>
+          <w:color w:val="002060"/>
           <w:lang w:val="it-IT"/>
         </w:rPr>
       </w:pPr>
       <w:proofErr w:type="spellStart"/>
       <w:r>
         <w:rPr>
-          <w:lang w:val="it-IT"/>
-        </w:rPr>
-        <w:t>Arithmetic</w:t>
+          <w:color w:val="002060"/>
+          <w:lang w:val="it-IT"/>
+        </w:rPr>
+        <w:t>Numeric</w:t>
       </w:r>
       <w:proofErr w:type="spellEnd"/>
-    </w:p>
-    <w:p>
-      <w:pPr>
-        <w:pStyle w:val="Paragrafoelenco"/>
-        <w:numPr>
-          <w:ilvl w:val="1"/>
-          <w:numId w:val="6"/>
-        </w:numPr>
-        <w:rPr>
-          <w:lang w:val="it-IT"/>
-        </w:rPr>
-      </w:pPr>
-      <w:r>
-        <w:rPr>
-          <w:lang w:val="it-IT"/>
-        </w:rPr>
-        <w:t xml:space="preserve"> Sum +</w:t>
-      </w:r>
-    </w:p>
-    <w:p>
-      <w:pPr>
-        <w:pStyle w:val="Paragrafoelenco"/>
-        <w:numPr>
-          <w:ilvl w:val="1"/>
-          <w:numId w:val="6"/>
-        </w:numPr>
-        <w:rPr>
-          <w:lang w:val="it-IT"/>
-        </w:rPr>
-      </w:pPr>
-      <w:r>
-        <w:rPr>
+      <w:r>
+        <w:rPr>
+          <w:color w:val="002060"/>
           <w:lang w:val="it-IT"/>
         </w:rPr>
         <w:t xml:space="preserve"> </w:t>
+      </w:r>
+      <w:r>
+        <w:rPr>
+          <w:color w:val="002060"/>
+          <w:lang w:val="it-IT"/>
+        </w:rPr>
+        <w:t>For loop</w:t>
+      </w:r>
+    </w:p>
+    <w:p>
+      <w:pPr>
+        <w:pStyle w:val="Paragrafoelenco"/>
+        <w:numPr>
+          <w:ilvl w:val="0"/>
+          <w:numId w:val="19"/>
+        </w:numPr>
+        <w:rPr>
+          <w:color w:val="002060"/>
+          <w:lang w:val="it-IT"/>
+        </w:rPr>
+      </w:pPr>
+      <w:proofErr w:type="spellStart"/>
+      <w:r>
+        <w:rPr>
+          <w:color w:val="002060"/>
+          <w:lang w:val="it-IT"/>
+        </w:rPr>
+        <w:t>While</w:t>
+      </w:r>
+      <w:proofErr w:type="spellEnd"/>
+      <w:r>
+        <w:rPr>
+          <w:color w:val="002060"/>
+          <w:lang w:val="it-IT"/>
+        </w:rPr>
+        <w:t xml:space="preserve"> loop</w:t>
+      </w:r>
+    </w:p>
+    <w:p>
+      <w:pPr>
+        <w:pStyle w:val="Paragrafoelenco"/>
+        <w:numPr>
+          <w:ilvl w:val="0"/>
+          <w:numId w:val="19"/>
+        </w:numPr>
+        <w:rPr>
+          <w:color w:val="002060"/>
+          <w:lang w:val="it-IT"/>
+        </w:rPr>
+      </w:pPr>
+      <w:proofErr w:type="spellStart"/>
+      <w:r>
+        <w:rPr>
+          <w:color w:val="002060"/>
+          <w:lang w:val="it-IT"/>
+        </w:rPr>
+        <w:t>Repeat-until</w:t>
+      </w:r>
+      <w:proofErr w:type="spellEnd"/>
+    </w:p>
+    <w:p>
+      <w:pPr>
+        <w:pStyle w:val="Paragrafoelenco"/>
+        <w:numPr>
+          <w:ilvl w:val="0"/>
+          <w:numId w:val="19"/>
+        </w:numPr>
+        <w:rPr>
+          <w:color w:val="002060"/>
+          <w:lang w:val="it-IT"/>
+        </w:rPr>
+      </w:pPr>
+      <w:proofErr w:type="spellStart"/>
+      <w:r>
+        <w:rPr>
+          <w:color w:val="002060"/>
+          <w:lang w:val="it-IT"/>
+        </w:rPr>
+        <w:t>Nested</w:t>
+      </w:r>
+      <w:proofErr w:type="spellEnd"/>
+      <w:r>
+        <w:rPr>
+          <w:color w:val="002060"/>
+          <w:lang w:val="it-IT"/>
+        </w:rPr>
+        <w:t xml:space="preserve"> loops (</w:t>
+      </w:r>
+      <w:proofErr w:type="spellStart"/>
+      <w:r>
+        <w:rPr>
+          <w:color w:val="002060"/>
+          <w:lang w:val="it-IT"/>
+        </w:rPr>
+        <w:t>any</w:t>
+      </w:r>
+      <w:proofErr w:type="spellEnd"/>
+      <w:r>
+        <w:rPr>
+          <w:color w:val="002060"/>
+          <w:lang w:val="it-IT"/>
+        </w:rPr>
+        <w:t xml:space="preserve"> </w:t>
+      </w:r>
+      <w:proofErr w:type="spellStart"/>
+      <w:r>
+        <w:rPr>
+          <w:color w:val="002060"/>
+          <w:lang w:val="it-IT"/>
+        </w:rPr>
+        <w:t>depth</w:t>
+      </w:r>
+      <w:proofErr w:type="spellEnd"/>
+      <w:r>
+        <w:rPr>
+          <w:color w:val="002060"/>
+          <w:lang w:val="it-IT"/>
+        </w:rPr>
+        <w:t>)</w:t>
+      </w:r>
+    </w:p>
+    <w:p>
+      <w:pPr>
+        <w:pStyle w:val="Paragrafoelenco"/>
+        <w:numPr>
+          <w:ilvl w:val="0"/>
+          <w:numId w:val="9"/>
+        </w:numPr>
+        <w:rPr>
+          <w:color w:val="002060"/>
+          <w:lang w:val="it-IT"/>
+        </w:rPr>
+      </w:pPr>
+      <w:proofErr w:type="spellStart"/>
+      <w:r>
+        <w:rPr>
+          <w:color w:val="002060"/>
+          <w:lang w:val="it-IT"/>
+        </w:rPr>
+        <w:t>Decision</w:t>
+      </w:r>
+      <w:proofErr w:type="spellEnd"/>
+      <w:r>
+        <w:rPr>
+          <w:color w:val="002060"/>
+          <w:lang w:val="it-IT"/>
+        </w:rPr>
+        <w:t xml:space="preserve"> </w:t>
+      </w:r>
+      <w:proofErr w:type="spellStart"/>
+      <w:r>
+        <w:rPr>
+          <w:color w:val="002060"/>
+          <w:lang w:val="it-IT"/>
+        </w:rPr>
+        <w:t>statement</w:t>
+      </w:r>
+      <w:proofErr w:type="spellEnd"/>
+    </w:p>
+    <w:p>
+      <w:pPr>
+        <w:pStyle w:val="Paragrafoelenco"/>
+        <w:numPr>
+          <w:ilvl w:val="0"/>
+          <w:numId w:val="18"/>
+        </w:numPr>
+        <w:rPr>
+          <w:color w:val="002060"/>
+        </w:rPr>
+      </w:pPr>
+      <w:r>
+        <w:rPr>
+          <w:color w:val="002060"/>
+        </w:rPr>
+        <w:t>If then else</w:t>
+      </w:r>
+      <w:r>
+        <w:rPr>
+          <w:color w:val="002060"/>
+        </w:rPr>
+        <w:t xml:space="preserve"> (nested any depth)</w:t>
+      </w:r>
+    </w:p>
+    <w:p>
+      <w:pPr>
+        <w:pStyle w:val="Paragrafoelenco"/>
+        <w:numPr>
+          <w:ilvl w:val="0"/>
+          <w:numId w:val="18"/>
+        </w:numPr>
+        <w:rPr>
+          <w:color w:val="002060"/>
+        </w:rPr>
+      </w:pPr>
+      <w:r>
+        <w:rPr>
+          <w:color w:val="002060"/>
+        </w:rPr>
+        <w:t xml:space="preserve">Nested </w:t>
+      </w:r>
+      <w:proofErr w:type="gramStart"/>
+      <w:r>
+        <w:rPr>
+          <w:color w:val="002060"/>
+        </w:rPr>
+        <w:t xml:space="preserve">if </w:t>
+      </w:r>
+      <w:r>
+        <w:rPr>
+          <w:color w:val="002060"/>
+        </w:rPr>
+        <w:t xml:space="preserve"> (</w:t>
+      </w:r>
+      <w:proofErr w:type="gramEnd"/>
+      <w:r>
+        <w:rPr>
+          <w:color w:val="002060"/>
+        </w:rPr>
+        <w:t>any depth)</w:t>
+      </w:r>
+    </w:p>
+    <w:p>
+      <w:pPr>
+        <w:pStyle w:val="Paragrafoelenco"/>
+        <w:numPr>
+          <w:ilvl w:val="0"/>
+          <w:numId w:val="18"/>
+        </w:numPr>
+        <w:rPr>
+          <w:color w:val="002060"/>
+        </w:rPr>
+      </w:pPr>
+      <w:r>
+        <w:rPr>
+          <w:color w:val="002060"/>
+        </w:rPr>
+        <w:t>Nested if then else (any depth)</w:t>
+      </w:r>
+    </w:p>
+    <w:p>
+      <w:pPr>
+        <w:pStyle w:val="Paragrafoelenco"/>
+        <w:numPr>
+          <w:ilvl w:val="0"/>
+          <w:numId w:val="18"/>
+        </w:numPr>
+        <w:rPr>
+          <w:color w:val="002060"/>
+        </w:rPr>
+      </w:pPr>
+      <w:r>
+        <w:rPr>
+          <w:color w:val="002060"/>
+        </w:rPr>
+        <w:t>Nested if/if then else (any depth)</w:t>
+      </w:r>
+    </w:p>
+    <w:p>
+      <w:pPr>
+        <w:pStyle w:val="Paragrafoelenco"/>
+        <w:ind w:left="1080"/>
+        <w:rPr>
+          <w:color w:val="002060"/>
+        </w:rPr>
+      </w:pPr>
+    </w:p>
+    <w:p>
+      <w:pPr>
+        <w:pStyle w:val="Paragrafoelenco"/>
+        <w:numPr>
+          <w:ilvl w:val="0"/>
+          <w:numId w:val="9"/>
+        </w:numPr>
+        <w:rPr>
+          <w:color w:val="002060"/>
+        </w:rPr>
+      </w:pPr>
+      <w:r>
+        <w:rPr>
+          <w:color w:val="002060"/>
+        </w:rPr>
+        <w:t>Lo</w:t>
+      </w:r>
+      <w:r>
+        <w:rPr>
+          <w:color w:val="002060"/>
+        </w:rPr>
+        <w:t>op Condition Supported: Single numbers, single variables, Boolean expressions (of any length)</w:t>
+      </w:r>
+      <w:r>
+        <w:rPr>
+          <w:color w:val="002060"/>
+        </w:rPr>
+        <w:t>, single array elements, mathematical expressions.</w:t>
+      </w:r>
+    </w:p>
+    <w:p>
+      <w:pPr>
+        <w:rPr>
+          <w:b/>
+          <w:bCs/>
+          <w:color w:val="002060"/>
+        </w:rPr>
+      </w:pPr>
+      <w:r>
+        <w:rPr>
+          <w:b/>
+          <w:bCs/>
+          <w:color w:val="002060"/>
+        </w:rPr>
+        <w:lastRenderedPageBreak/>
+        <w:t>Functions</w:t>
+      </w:r>
+      <w:r>
+        <w:rPr>
+          <w:b/>
+          <w:bCs/>
+          <w:color w:val="002060"/>
+        </w:rPr>
+        <w:t>:</w:t>
+      </w:r>
+    </w:p>
+    <w:p>
+      <w:pPr>
+        <w:pStyle w:val="Paragrafoelenco"/>
+        <w:numPr>
+          <w:ilvl w:val="0"/>
+          <w:numId w:val="12"/>
+        </w:numPr>
+        <w:rPr>
+          <w:color w:val="002060"/>
+        </w:rPr>
+      </w:pPr>
+      <w:r>
+        <w:rPr>
+          <w:color w:val="002060"/>
+        </w:rPr>
+        <w:t>Function declaration</w:t>
+      </w:r>
+      <w:r>
+        <w:rPr>
+          <w:color w:val="002060"/>
+        </w:rPr>
+        <w:t xml:space="preserve"> (anywhere in the code)</w:t>
+      </w:r>
+      <w:r>
+        <w:rPr>
+          <w:color w:val="002060"/>
+        </w:rPr>
+        <w:t xml:space="preserve"> (only NUMBER as parameter</w:t>
+      </w:r>
+      <w:r>
+        <w:rPr>
+          <w:color w:val="002060"/>
+        </w:rPr>
+        <w:t>s and return value)</w:t>
+      </w:r>
+    </w:p>
+    <w:p>
+      <w:pPr>
+        <w:pStyle w:val="Paragrafoelenco"/>
+        <w:numPr>
+          <w:ilvl w:val="0"/>
+          <w:numId w:val="12"/>
+        </w:numPr>
+        <w:rPr>
+          <w:color w:val="002060"/>
+        </w:rPr>
+      </w:pPr>
+      <w:r>
+        <w:rPr>
+          <w:color w:val="002060"/>
+        </w:rPr>
+        <w:t>Print function</w:t>
+      </w:r>
+      <w:r>
+        <w:rPr>
+          <w:color w:val="002060"/>
+        </w:rPr>
+        <w:t xml:space="preserve"> </w:t>
+      </w:r>
+      <w:r>
+        <w:rPr>
+          <w:color w:val="002060"/>
+        </w:rPr>
+        <w:t xml:space="preserve">(Only string or only </w:t>
+      </w:r>
+      <w:r>
+        <w:rPr>
+          <w:color w:val="002060"/>
+        </w:rPr>
+        <w:t xml:space="preserve">multiple </w:t>
+      </w:r>
+      <w:r>
+        <w:rPr>
+          <w:color w:val="002060"/>
+        </w:rPr>
+        <w:t>number</w:t>
+      </w:r>
+      <w:r>
+        <w:rPr>
+          <w:color w:val="002060"/>
+        </w:rPr>
+        <w:t>s/variables</w:t>
+      </w:r>
+      <w:r>
+        <w:rPr>
+          <w:color w:val="002060"/>
+        </w:rPr>
+        <w:t>)</w:t>
+      </w:r>
+    </w:p>
+    <w:p>
+      <w:pPr>
+        <w:pStyle w:val="Paragrafoelenco"/>
+        <w:numPr>
+          <w:ilvl w:val="0"/>
+          <w:numId w:val="12"/>
+        </w:numPr>
+        <w:rPr>
+          <w:color w:val="002060"/>
+        </w:rPr>
+      </w:pPr>
+      <w:r>
+        <w:rPr>
+          <w:color w:val="002060"/>
+        </w:rPr>
+        <w:t>P</w:t>
+      </w:r>
+      <w:r>
+        <w:rPr>
+          <w:color w:val="002060"/>
+        </w:rPr>
+        <w:t>rint(</w:t>
       </w:r>
       <w:proofErr w:type="spellStart"/>
       <w:proofErr w:type="gramStart"/>
       <w:r>
         <w:rPr>
-          <w:lang w:val="it-IT"/>
-        </w:rPr>
-        <w:t>Subtraction</w:t>
+          <w:color w:val="002060"/>
+        </w:rPr>
+        <w:t>string.format</w:t>
       </w:r>
       <w:proofErr w:type="spellEnd"/>
-      <w:r>
-        <w:rPr>
-          <w:lang w:val="it-IT"/>
-        </w:rPr>
-        <w:t xml:space="preserve">  –</w:t>
-      </w:r>
       <w:proofErr w:type="gramEnd"/>
-    </w:p>
-    <w:p>
-      <w:pPr>
-        <w:pStyle w:val="Paragrafoelenco"/>
-        <w:numPr>
-          <w:ilvl w:val="1"/>
-          <w:numId w:val="6"/>
-        </w:numPr>
-        <w:rPr>
-          <w:lang w:val="it-IT"/>
-        </w:rPr>
-      </w:pPr>
-      <w:r>
-        <w:rPr>
-          <w:lang w:val="it-IT"/>
-        </w:rPr>
-        <w:t xml:space="preserve"> </w:t>
+      <w:r>
+        <w:rPr>
+          <w:color w:val="002060"/>
+        </w:rPr>
+        <w:t xml:space="preserve">()) (c-like </w:t>
       </w:r>
       <w:proofErr w:type="spellStart"/>
       <w:r>
         <w:rPr>
-          <w:lang w:val="it-IT"/>
-        </w:rPr>
-        <w:t>Multiplication</w:t>
+          <w:color w:val="002060"/>
+        </w:rPr>
+        <w:t>printf</w:t>
       </w:r>
       <w:proofErr w:type="spellEnd"/>
       <w:r>
         <w:rPr>
-          <w:lang w:val="it-IT"/>
-        </w:rPr>
-        <w:t xml:space="preserve"> *</w:t>
-      </w:r>
-    </w:p>
-    <w:p>
-      <w:pPr>
-        <w:pStyle w:val="Paragrafoelenco"/>
-        <w:numPr>
-          <w:ilvl w:val="1"/>
-          <w:numId w:val="6"/>
-        </w:numPr>
-        <w:rPr>
-          <w:lang w:val="it-IT"/>
-        </w:rPr>
-      </w:pPr>
-      <w:proofErr w:type="spellStart"/>
-      <w:r>
-        <w:rPr>
-          <w:lang w:val="it-IT"/>
-        </w:rPr>
-        <w:t>Dision</w:t>
-      </w:r>
-      <w:proofErr w:type="spellEnd"/>
-      <w:r>
-        <w:rPr>
-          <w:lang w:val="it-IT"/>
-        </w:rPr>
-        <w:t xml:space="preserve"> /</w:t>
-      </w:r>
-    </w:p>
-    <w:p>
-      <w:pPr>
-        <w:pStyle w:val="Paragrafoelenco"/>
-        <w:numPr>
-          <w:ilvl w:val="1"/>
-          <w:numId w:val="6"/>
-        </w:numPr>
-      </w:pPr>
-      <w:r>
-        <w:t>Exponentiation ^</w:t>
-      </w:r>
-      <w:r>
-        <w:t xml:space="preserve"> </w:t>
-      </w:r>
-      <w:r>
-        <w:t xml:space="preserve">(of </w:t>
-      </w:r>
-      <w:proofErr w:type="spellStart"/>
-      <w:r>
-        <w:t>immediates</w:t>
-      </w:r>
-      <w:proofErr w:type="spellEnd"/>
-      <w:r>
-        <w:t xml:space="preserve"> through ^ </w:t>
-      </w:r>
-      <w:proofErr w:type="spellStart"/>
-      <w:r>
-        <w:t>o</w:t>
-      </w:r>
-      <w:r>
-        <w:t>peratore</w:t>
-      </w:r>
-      <w:proofErr w:type="spellEnd"/>
-      <w:r>
-        <w:t xml:space="preserve">, with </w:t>
+          <w:color w:val="002060"/>
+        </w:rPr>
+        <w:t>)</w:t>
+      </w:r>
+      <w:r>
+        <w:rPr>
+          <w:color w:val="002060"/>
+        </w:rPr>
+        <w:t>.</w:t>
+      </w:r>
+    </w:p>
+    <w:p>
+      <w:pPr>
+        <w:pStyle w:val="Paragrafoelenco"/>
+        <w:numPr>
+          <w:ilvl w:val="0"/>
+          <w:numId w:val="12"/>
+        </w:numPr>
+        <w:rPr>
+          <w:color w:val="002060"/>
+        </w:rPr>
+      </w:pPr>
+      <w:r>
+        <w:rPr>
+          <w:color w:val="002060"/>
+        </w:rPr>
+        <w:t>“r</w:t>
+      </w:r>
+      <w:r>
+        <w:rPr>
+          <w:color w:val="002060"/>
+        </w:rPr>
+        <w:t>equire</w:t>
+      </w:r>
+      <w:r>
+        <w:rPr>
+          <w:color w:val="002060"/>
+        </w:rPr>
+        <w:t>”</w:t>
+      </w:r>
+      <w:r>
+        <w:rPr>
+          <w:color w:val="002060"/>
+        </w:rPr>
+        <w:t xml:space="preserve"> function implemented. It is possible to import file (libraries) and used them through </w:t>
       </w:r>
       <w:proofErr w:type="spellStart"/>
       <w:proofErr w:type="gramStart"/>
       <w:r>
-        <w:t>math.pow</w:t>
+        <w:rPr>
+          <w:color w:val="002060"/>
+        </w:rPr>
+        <w:t>library.namefunction</w:t>
       </w:r>
       <w:proofErr w:type="spellEnd"/>
-      <w:r>
-        <w:t>(</w:t>
-      </w:r>
       <w:proofErr w:type="gramEnd"/>
       <w:r>
-        <w:t>x, y) for anything)</w:t>
+        <w:rPr>
+          <w:color w:val="002060"/>
+        </w:rPr>
+        <w:t>(). Support also for global variables declared in libraries and error in case of multiple declarations.</w:t>
       </w:r>
     </w:p>
     <w:p>
@@ -457,346 +1670,242 @@
         <w:pStyle w:val="Paragrafoelenco"/>
         <w:numPr>
           <w:ilvl w:val="0"/>
-          <w:numId w:val="6"/>
-        </w:numPr>
-        <w:rPr>
-          <w:lang w:val="it-IT"/>
-        </w:rPr>
-      </w:pPr>
-      <w:proofErr w:type="spellStart"/>
-      <w:r>
-        <w:rPr>
-          <w:lang w:val="it-IT"/>
-        </w:rPr>
-        <w:t>Logical</w:t>
-      </w:r>
-      <w:proofErr w:type="spellEnd"/>
-    </w:p>
-    <w:p>
-      <w:pPr>
-        <w:pStyle w:val="Paragrafoelenco"/>
-        <w:numPr>
-          <w:ilvl w:val="1"/>
-          <w:numId w:val="6"/>
-        </w:numPr>
-        <w:rPr>
-          <w:lang w:val="it-IT"/>
-        </w:rPr>
-      </w:pPr>
-      <w:r>
-        <w:rPr>
-          <w:lang w:val="it-IT"/>
-        </w:rPr>
-        <w:t xml:space="preserve">AND </w:t>
-      </w:r>
-      <w:proofErr w:type="spellStart"/>
-      <w:r>
-        <w:rPr>
-          <w:lang w:val="it-IT"/>
-        </w:rPr>
-        <w:t>and</w:t>
-      </w:r>
-      <w:proofErr w:type="spellEnd"/>
-    </w:p>
-    <w:p>
-      <w:pPr>
-        <w:pStyle w:val="Paragrafoelenco"/>
-        <w:numPr>
-          <w:ilvl w:val="1"/>
-          <w:numId w:val="6"/>
-        </w:numPr>
-        <w:rPr>
-          <w:lang w:val="it-IT"/>
-        </w:rPr>
-      </w:pPr>
-      <w:r>
-        <w:rPr>
-          <w:lang w:val="it-IT"/>
-        </w:rPr>
-        <w:t xml:space="preserve">OR </w:t>
-      </w:r>
-      <w:proofErr w:type="spellStart"/>
-      <w:r>
-        <w:rPr>
-          <w:lang w:val="it-IT"/>
-        </w:rPr>
-        <w:t>or</w:t>
-      </w:r>
-      <w:proofErr w:type="spellEnd"/>
-    </w:p>
-    <w:p>
-      <w:pPr>
-        <w:pStyle w:val="Paragrafoelenco"/>
-        <w:numPr>
-          <w:ilvl w:val="1"/>
-          <w:numId w:val="6"/>
-        </w:numPr>
-        <w:rPr>
-          <w:lang w:val="it-IT"/>
-        </w:rPr>
-      </w:pPr>
-      <w:r>
-        <w:rPr>
-          <w:lang w:val="it-IT"/>
-        </w:rPr>
-        <w:t xml:space="preserve">NOT </w:t>
-      </w:r>
-      <w:proofErr w:type="spellStart"/>
-      <w:r>
-        <w:rPr>
-          <w:lang w:val="it-IT"/>
-        </w:rPr>
-        <w:t>not</w:t>
-      </w:r>
-      <w:proofErr w:type="spellEnd"/>
-      <w:r>
-        <w:rPr>
-          <w:lang w:val="it-IT"/>
-        </w:rPr>
-        <w:t xml:space="preserve"> (</w:t>
-      </w:r>
-      <w:proofErr w:type="spellStart"/>
-      <w:r>
-        <w:rPr>
-          <w:lang w:val="it-IT"/>
-        </w:rPr>
-        <w:t>not</w:t>
-      </w:r>
-      <w:proofErr w:type="spellEnd"/>
-      <w:r>
-        <w:rPr>
-          <w:lang w:val="it-IT"/>
-        </w:rPr>
-        <w:t xml:space="preserve"> </w:t>
-      </w:r>
-      <w:proofErr w:type="spellStart"/>
-      <w:r>
-        <w:rPr>
-          <w:lang w:val="it-IT"/>
-        </w:rPr>
-        <w:t>implemented</w:t>
-      </w:r>
-      <w:proofErr w:type="spellEnd"/>
-      <w:r>
-        <w:rPr>
-          <w:lang w:val="it-IT"/>
-        </w:rPr>
-        <w:t>)</w:t>
-      </w:r>
-    </w:p>
-    <w:p>
-      <w:pPr>
-        <w:pStyle w:val="Paragrafoelenco"/>
+          <w:numId w:val="12"/>
+        </w:numPr>
+        <w:rPr>
+          <w:color w:val="002060"/>
+        </w:rPr>
+      </w:pPr>
+      <w:r>
+        <w:rPr>
+          <w:color w:val="002060"/>
+        </w:rPr>
+        <w:t>Table constructor (accepts any arithmetic expression)</w:t>
+      </w:r>
+    </w:p>
+    <w:p>
+      <w:pPr>
+        <w:pStyle w:val="Paragrafoelenco"/>
+        <w:rPr>
+          <w:color w:val="002060"/>
+          <w:u w:val="single"/>
+        </w:rPr>
+      </w:pPr>
+    </w:p>
+    <w:p>
+      <w:pPr>
+        <w:pStyle w:val="level1"/>
+        <w:shd w:val="clear" w:color="auto" w:fill="FFFFFF"/>
+        <w:spacing w:before="0" w:beforeAutospacing="0" w:after="0" w:afterAutospacing="0"/>
+        <w:rPr>
+          <w:rFonts w:ascii="Arial" w:hAnsi="Arial" w:cs="Arial"/>
+          <w:color w:val="002060"/>
+          <w:sz w:val="21"/>
+          <w:szCs w:val="21"/>
+        </w:rPr>
+      </w:pPr>
+      <w:bookmarkStart w:id="1" w:name="_Hlk73138498"/>
+      <w:r>
+        <w:rPr>
+          <w:rStyle w:val="Enfasigrassetto"/>
+          <w:rFonts w:ascii="Arial" w:hAnsi="Arial" w:cs="Arial"/>
+          <w:color w:val="002060"/>
+          <w:sz w:val="21"/>
+          <w:szCs w:val="21"/>
+        </w:rPr>
+        <w:t>Instructions:</w:t>
+      </w:r>
+    </w:p>
+    <w:p>
+      <w:pPr>
+        <w:pStyle w:val="level2"/>
         <w:numPr>
           <w:ilvl w:val="0"/>
-          <w:numId w:val="6"/>
-        </w:numPr>
-        <w:rPr>
-          <w:lang w:val="it-IT"/>
-        </w:rPr>
-      </w:pPr>
-      <w:proofErr w:type="spellStart"/>
-      <w:r>
-        <w:rPr>
-          <w:lang w:val="it-IT"/>
-        </w:rPr>
-        <w:t>Relational</w:t>
-      </w:r>
-      <w:proofErr w:type="spellEnd"/>
-    </w:p>
-    <w:p>
-      <w:pPr>
-        <w:pStyle w:val="Paragrafoelenco"/>
-        <w:numPr>
-          <w:ilvl w:val="1"/>
-          <w:numId w:val="6"/>
-        </w:numPr>
-        <w:rPr>
-          <w:lang w:val="it-IT"/>
-        </w:rPr>
-      </w:pPr>
-      <w:proofErr w:type="spellStart"/>
-      <w:r>
-        <w:rPr>
-          <w:lang w:val="it-IT"/>
-        </w:rPr>
-        <w:t>Equality</w:t>
-      </w:r>
-      <w:proofErr w:type="spellEnd"/>
-    </w:p>
-    <w:p>
-      <w:pPr>
-        <w:pStyle w:val="Paragrafoelenco"/>
-        <w:numPr>
-          <w:ilvl w:val="1"/>
-          <w:numId w:val="6"/>
-        </w:numPr>
-        <w:rPr>
-          <w:lang w:val="it-IT"/>
-        </w:rPr>
-      </w:pPr>
-      <w:proofErr w:type="spellStart"/>
-      <w:r>
-        <w:rPr>
-          <w:lang w:val="it-IT"/>
-        </w:rPr>
-        <w:t>Inequality</w:t>
-      </w:r>
-      <w:proofErr w:type="spellEnd"/>
-    </w:p>
-    <w:p>
-      <w:pPr>
-        <w:pStyle w:val="Paragrafoelenco"/>
-        <w:numPr>
-          <w:ilvl w:val="1"/>
-          <w:numId w:val="6"/>
-        </w:numPr>
-        <w:rPr>
-          <w:lang w:val="it-IT"/>
-        </w:rPr>
-      </w:pPr>
-      <w:proofErr w:type="spellStart"/>
-      <w:r>
-        <w:rPr>
-          <w:lang w:val="it-IT"/>
-        </w:rPr>
-        <w:t>Less</w:t>
-      </w:r>
-      <w:proofErr w:type="spellEnd"/>
-      <w:r>
-        <w:rPr>
-          <w:lang w:val="it-IT"/>
-        </w:rPr>
-        <w:t xml:space="preserve"> </w:t>
-      </w:r>
-      <w:proofErr w:type="spellStart"/>
-      <w:r>
-        <w:rPr>
-          <w:lang w:val="it-IT"/>
-        </w:rPr>
-        <w:t>than</w:t>
-      </w:r>
-      <w:proofErr w:type="spellEnd"/>
-    </w:p>
-    <w:p>
-      <w:pPr>
-        <w:pStyle w:val="Paragrafoelenco"/>
-        <w:numPr>
-          <w:ilvl w:val="1"/>
-          <w:numId w:val="6"/>
-        </w:numPr>
-        <w:rPr>
-          <w:lang w:val="it-IT"/>
-        </w:rPr>
-      </w:pPr>
-      <w:r>
-        <w:rPr>
-          <w:lang w:val="it-IT"/>
-        </w:rPr>
-        <w:t xml:space="preserve">Greater </w:t>
-      </w:r>
-      <w:proofErr w:type="spellStart"/>
-      <w:r>
-        <w:rPr>
-          <w:lang w:val="it-IT"/>
-        </w:rPr>
-        <w:t>than</w:t>
-      </w:r>
-      <w:proofErr w:type="spellEnd"/>
-    </w:p>
-    <w:p>
-      <w:pPr>
-        <w:pStyle w:val="Paragrafoelenco"/>
-        <w:numPr>
-          <w:ilvl w:val="1"/>
-          <w:numId w:val="6"/>
-        </w:numPr>
-        <w:rPr>
-          <w:lang w:val="it-IT"/>
-        </w:rPr>
-      </w:pPr>
-      <w:proofErr w:type="spellStart"/>
-      <w:r>
-        <w:rPr>
-          <w:lang w:val="it-IT"/>
-        </w:rPr>
-        <w:t>Less</w:t>
-      </w:r>
-      <w:proofErr w:type="spellEnd"/>
-      <w:r>
-        <w:rPr>
-          <w:lang w:val="it-IT"/>
-        </w:rPr>
-        <w:t xml:space="preserve"> </w:t>
-      </w:r>
-      <w:proofErr w:type="spellStart"/>
-      <w:r>
-        <w:rPr>
-          <w:lang w:val="it-IT"/>
-        </w:rPr>
-        <w:t>than</w:t>
-      </w:r>
-      <w:proofErr w:type="spellEnd"/>
-      <w:r>
-        <w:rPr>
-          <w:lang w:val="it-IT"/>
-        </w:rPr>
-        <w:t xml:space="preserve"> or </w:t>
-      </w:r>
-      <w:proofErr w:type="spellStart"/>
-      <w:r>
-        <w:rPr>
-          <w:lang w:val="it-IT"/>
-        </w:rPr>
-        <w:t>equal</w:t>
-      </w:r>
-      <w:proofErr w:type="spellEnd"/>
-    </w:p>
-    <w:p>
-      <w:pPr>
-        <w:pStyle w:val="Paragrafoelenco"/>
-        <w:numPr>
-          <w:ilvl w:val="1"/>
-          <w:numId w:val="6"/>
-        </w:numPr>
-        <w:rPr>
-          <w:lang w:val="it-IT"/>
-        </w:rPr>
-      </w:pPr>
-      <w:r>
-        <w:rPr>
-          <w:lang w:val="it-IT"/>
-        </w:rPr>
-        <w:t xml:space="preserve">Greater </w:t>
-      </w:r>
-      <w:proofErr w:type="spellStart"/>
-      <w:r>
-        <w:rPr>
-          <w:lang w:val="it-IT"/>
-        </w:rPr>
-        <w:t>than</w:t>
-      </w:r>
-      <w:proofErr w:type="spellEnd"/>
-      <w:r>
-        <w:rPr>
-          <w:lang w:val="it-IT"/>
-        </w:rPr>
-        <w:t xml:space="preserve"> or </w:t>
-      </w:r>
-      <w:proofErr w:type="spellStart"/>
-      <w:r>
-        <w:rPr>
-          <w:lang w:val="it-IT"/>
-        </w:rPr>
-        <w:t>equal</w:t>
-      </w:r>
-      <w:proofErr w:type="spellEnd"/>
+          <w:numId w:val="17"/>
+        </w:numPr>
+        <w:shd w:val="clear" w:color="auto" w:fill="FFFFFF"/>
+        <w:spacing w:before="0" w:beforeAutospacing="0" w:after="0" w:afterAutospacing="0"/>
+        <w:rPr>
+          <w:rFonts w:asciiTheme="minorHAnsi" w:hAnsiTheme="minorHAnsi" w:cstheme="minorHAnsi"/>
+          <w:color w:val="002060"/>
+          <w:sz w:val="22"/>
+          <w:szCs w:val="22"/>
+        </w:rPr>
+      </w:pPr>
+      <w:r>
+        <w:rPr>
+          <w:rFonts w:asciiTheme="minorHAnsi" w:hAnsiTheme="minorHAnsi" w:cstheme="minorHAnsi"/>
+          <w:color w:val="002060"/>
+          <w:sz w:val="22"/>
+          <w:szCs w:val="22"/>
+        </w:rPr>
+        <w:t>D</w:t>
+      </w:r>
+      <w:r>
+        <w:rPr>
+          <w:rFonts w:asciiTheme="minorHAnsi" w:hAnsiTheme="minorHAnsi" w:cstheme="minorHAnsi"/>
+          <w:color w:val="002060"/>
+          <w:sz w:val="22"/>
+          <w:szCs w:val="22"/>
+        </w:rPr>
+        <w:t>eclaration</w:t>
+      </w:r>
+      <w:r>
+        <w:rPr>
+          <w:rFonts w:asciiTheme="minorHAnsi" w:hAnsiTheme="minorHAnsi" w:cstheme="minorHAnsi"/>
+          <w:color w:val="002060"/>
+          <w:sz w:val="22"/>
+          <w:szCs w:val="22"/>
+        </w:rPr>
+        <w:t xml:space="preserve"> and inline initialization local and global variables</w:t>
+      </w:r>
+    </w:p>
+    <w:p>
+      <w:pPr>
+        <w:pStyle w:val="level2"/>
+        <w:numPr>
+          <w:ilvl w:val="0"/>
+          <w:numId w:val="17"/>
+        </w:numPr>
+        <w:shd w:val="clear" w:color="auto" w:fill="FFFFFF"/>
+        <w:spacing w:before="0" w:beforeAutospacing="0" w:after="0" w:afterAutospacing="0"/>
+        <w:rPr>
+          <w:rFonts w:asciiTheme="minorHAnsi" w:hAnsiTheme="minorHAnsi" w:cstheme="minorHAnsi"/>
+          <w:color w:val="002060"/>
+          <w:sz w:val="22"/>
+          <w:szCs w:val="22"/>
+        </w:rPr>
+      </w:pPr>
+      <w:r>
+        <w:rPr>
+          <w:rFonts w:asciiTheme="minorHAnsi" w:hAnsiTheme="minorHAnsi" w:cstheme="minorHAnsi"/>
+          <w:color w:val="002060"/>
+          <w:sz w:val="22"/>
+          <w:szCs w:val="22"/>
+        </w:rPr>
+        <w:t>A</w:t>
+      </w:r>
+      <w:r>
+        <w:rPr>
+          <w:rFonts w:asciiTheme="minorHAnsi" w:hAnsiTheme="minorHAnsi" w:cstheme="minorHAnsi"/>
+          <w:color w:val="002060"/>
+          <w:sz w:val="22"/>
+          <w:szCs w:val="22"/>
+        </w:rPr>
+        <w:t>ssignment</w:t>
+      </w:r>
+      <w:r>
+        <w:rPr>
+          <w:rFonts w:asciiTheme="minorHAnsi" w:hAnsiTheme="minorHAnsi" w:cstheme="minorHAnsi"/>
+          <w:color w:val="002060"/>
+          <w:sz w:val="22"/>
+          <w:szCs w:val="22"/>
+        </w:rPr>
+        <w:t xml:space="preserve"> to local or global variables</w:t>
+      </w:r>
+    </w:p>
+    <w:p>
+      <w:pPr>
+        <w:pStyle w:val="level2"/>
+        <w:numPr>
+          <w:ilvl w:val="0"/>
+          <w:numId w:val="17"/>
+        </w:numPr>
+        <w:shd w:val="clear" w:color="auto" w:fill="FFFFFF"/>
+        <w:spacing w:before="0" w:beforeAutospacing="0" w:after="0" w:afterAutospacing="0"/>
+        <w:rPr>
+          <w:rFonts w:asciiTheme="minorHAnsi" w:hAnsiTheme="minorHAnsi" w:cstheme="minorHAnsi"/>
+          <w:color w:val="002060"/>
+          <w:sz w:val="22"/>
+          <w:szCs w:val="22"/>
+        </w:rPr>
+      </w:pPr>
+      <w:r>
+        <w:rPr>
+          <w:rFonts w:asciiTheme="minorHAnsi" w:hAnsiTheme="minorHAnsi" w:cstheme="minorHAnsi"/>
+          <w:color w:val="002060"/>
+          <w:sz w:val="22"/>
+          <w:szCs w:val="22"/>
+        </w:rPr>
+        <w:t xml:space="preserve">return </w:t>
+      </w:r>
+      <w:proofErr w:type="gramStart"/>
+      <w:r>
+        <w:rPr>
+          <w:rFonts w:asciiTheme="minorHAnsi" w:hAnsiTheme="minorHAnsi" w:cstheme="minorHAnsi"/>
+          <w:color w:val="002060"/>
+          <w:sz w:val="22"/>
+          <w:szCs w:val="22"/>
+        </w:rPr>
+        <w:t>statement</w:t>
+      </w:r>
+      <w:proofErr w:type="gramEnd"/>
+    </w:p>
+    <w:p>
+      <w:pPr>
+        <w:pStyle w:val="level2"/>
+        <w:numPr>
+          <w:ilvl w:val="0"/>
+          <w:numId w:val="17"/>
+        </w:numPr>
+        <w:shd w:val="clear" w:color="auto" w:fill="FFFFFF"/>
+        <w:spacing w:before="0" w:beforeAutospacing="0" w:after="0" w:afterAutospacing="0"/>
+        <w:rPr>
+          <w:rFonts w:asciiTheme="minorHAnsi" w:hAnsiTheme="minorHAnsi" w:cstheme="minorHAnsi"/>
+          <w:color w:val="002060"/>
+          <w:sz w:val="22"/>
+          <w:szCs w:val="22"/>
+        </w:rPr>
+      </w:pPr>
+      <w:r>
+        <w:rPr>
+          <w:rFonts w:asciiTheme="minorHAnsi" w:hAnsiTheme="minorHAnsi" w:cstheme="minorHAnsi"/>
+          <w:color w:val="002060"/>
+          <w:sz w:val="22"/>
+          <w:szCs w:val="22"/>
+        </w:rPr>
+        <w:t>function call</w:t>
+      </w:r>
+    </w:p>
+    <w:p>
+      <w:pPr>
+        <w:pStyle w:val="level2"/>
+        <w:numPr>
+          <w:ilvl w:val="0"/>
+          <w:numId w:val="17"/>
+        </w:numPr>
+        <w:shd w:val="clear" w:color="auto" w:fill="FFFFFF"/>
+        <w:spacing w:before="0" w:beforeAutospacing="0" w:after="0" w:afterAutospacing="0"/>
+        <w:rPr>
+          <w:rFonts w:asciiTheme="minorHAnsi" w:hAnsiTheme="minorHAnsi" w:cstheme="minorHAnsi"/>
+          <w:color w:val="002060"/>
+          <w:sz w:val="22"/>
+          <w:szCs w:val="22"/>
+        </w:rPr>
+      </w:pPr>
+      <w:r>
+        <w:rPr>
+          <w:rFonts w:asciiTheme="minorHAnsi" w:hAnsiTheme="minorHAnsi" w:cstheme="minorHAnsi"/>
+          <w:color w:val="002060"/>
+          <w:sz w:val="22"/>
+          <w:szCs w:val="22"/>
+        </w:rPr>
+        <w:t>expression</w:t>
+      </w:r>
+    </w:p>
+    <w:p>
+      <w:pPr>
+        <w:rPr>
+          <w:color w:val="002060"/>
+        </w:rPr>
+      </w:pPr>
     </w:p>
     <w:p>
       <w:pPr>
         <w:rPr>
           <w:b/>
           <w:bCs/>
+          <w:color w:val="002060"/>
           <w:lang w:val="it-IT"/>
         </w:rPr>
       </w:pPr>
@@ -804,177 +1913,57 @@
         <w:rPr>
           <w:b/>
           <w:bCs/>
-          <w:lang w:val="it-IT"/>
-        </w:rPr>
-        <w:t xml:space="preserve">Flow Control </w:t>
+          <w:color w:val="002060"/>
+          <w:lang w:val="it-IT"/>
+        </w:rPr>
+        <w:t xml:space="preserve">Semantic </w:t>
       </w:r>
       <w:proofErr w:type="spellStart"/>
       <w:r>
         <w:rPr>
           <w:b/>
           <w:bCs/>
-          <w:lang w:val="it-IT"/>
-        </w:rPr>
-        <w:t>Instructions</w:t>
-      </w:r>
-      <w:proofErr w:type="spellEnd"/>
+          <w:color w:val="002060"/>
+          <w:lang w:val="it-IT"/>
+        </w:rPr>
+        <w:t>e</w:t>
+      </w:r>
       <w:r>
         <w:rPr>
           <w:b/>
           <w:bCs/>
-          <w:lang w:val="it-IT"/>
-        </w:rPr>
-        <w:t>:</w:t>
-      </w:r>
-    </w:p>
-    <w:p>
-      <w:pPr>
-        <w:pStyle w:val="Paragrafoelenco"/>
-        <w:numPr>
-          <w:ilvl w:val="0"/>
-          <w:numId w:val="9"/>
-        </w:numPr>
-        <w:rPr>
-          <w:lang w:val="it-IT"/>
-        </w:rPr>
-      </w:pPr>
-      <w:r>
-        <w:rPr>
-          <w:lang w:val="it-IT"/>
-        </w:rPr>
-        <w:t>For loop</w:t>
-      </w:r>
-    </w:p>
-    <w:p>
-      <w:pPr>
-        <w:pStyle w:val="Paragrafoelenco"/>
-        <w:numPr>
-          <w:ilvl w:val="0"/>
-          <w:numId w:val="9"/>
-        </w:numPr>
-        <w:rPr>
-          <w:lang w:val="it-IT"/>
-        </w:rPr>
-      </w:pPr>
-      <w:proofErr w:type="spellStart"/>
-      <w:r>
-        <w:rPr>
-          <w:lang w:val="it-IT"/>
-        </w:rPr>
-        <w:t>While</w:t>
+          <w:color w:val="002060"/>
+          <w:lang w:val="it-IT"/>
+        </w:rPr>
+        <w:t>rror</w:t>
       </w:r>
       <w:proofErr w:type="spellEnd"/>
       <w:r>
-        <w:rPr>
-          <w:lang w:val="it-IT"/>
-        </w:rPr>
-        <w:t xml:space="preserve"> loop</w:t>
-      </w:r>
-    </w:p>
-    <w:p>
-      <w:pPr>
-        <w:pStyle w:val="Paragrafoelenco"/>
-        <w:numPr>
-          <w:ilvl w:val="0"/>
-          <w:numId w:val="9"/>
-        </w:numPr>
-        <w:rPr>
-          <w:lang w:val="it-IT"/>
-        </w:rPr>
-      </w:pPr>
-      <w:proofErr w:type="spellStart"/>
-      <w:r>
-        <w:rPr>
-          <w:lang w:val="it-IT"/>
-        </w:rPr>
-        <w:t>Repeat-until</w:t>
-      </w:r>
-      <w:proofErr w:type="spellEnd"/>
-    </w:p>
-    <w:p>
-      <w:pPr>
-        <w:pStyle w:val="Paragrafoelenco"/>
-        <w:numPr>
-          <w:ilvl w:val="0"/>
-          <w:numId w:val="9"/>
-        </w:numPr>
-        <w:rPr>
-          <w:lang w:val="it-IT"/>
-        </w:rPr>
-      </w:pPr>
-      <w:proofErr w:type="spellStart"/>
-      <w:r>
-        <w:rPr>
-          <w:lang w:val="it-IT"/>
-        </w:rPr>
-        <w:t>If</w:t>
-      </w:r>
-      <w:proofErr w:type="spellEnd"/>
-      <w:r>
-        <w:rPr>
-          <w:lang w:val="it-IT"/>
-        </w:rPr>
-        <w:t xml:space="preserve"> </w:t>
-      </w:r>
-      <w:proofErr w:type="spellStart"/>
-      <w:r>
-        <w:rPr>
-          <w:lang w:val="it-IT"/>
-        </w:rPr>
-        <w:t>then</w:t>
-      </w:r>
-      <w:proofErr w:type="spellEnd"/>
-      <w:r>
-        <w:rPr>
-          <w:lang w:val="it-IT"/>
-        </w:rPr>
-        <w:t xml:space="preserve"> else</w:t>
-      </w:r>
-    </w:p>
-    <w:p>
-      <w:pPr>
-        <w:pStyle w:val="Paragrafoelenco"/>
-        <w:numPr>
-          <w:ilvl w:val="0"/>
-          <w:numId w:val="9"/>
-        </w:numPr>
-      </w:pPr>
-      <w:r>
-        <w:t xml:space="preserve">Nested Flow Control Instruction </w:t>
-      </w:r>
-      <w:r>
-        <w:t>(any depth and all)</w:t>
-      </w:r>
-    </w:p>
-    <w:p>
-      <w:pPr>
-        <w:pStyle w:val="Paragrafoelenco"/>
-      </w:pPr>
-      <w:r>
-        <w:t>Loop Condition Supported: Single numbers, single variables, Boolean expressions (of any length)</w:t>
-      </w:r>
-      <w:r>
-        <w:t>, single array elements, mathematical expressions.</w:t>
-      </w:r>
-    </w:p>
-    <w:p>
-      <w:pPr>
         <w:rPr>
           <w:b/>
           <w:bCs/>
-        </w:rPr>
-      </w:pPr>
+          <w:color w:val="002060"/>
+          <w:lang w:val="it-IT"/>
+        </w:rPr>
+        <w:t xml:space="preserve"> </w:t>
+      </w:r>
+      <w:proofErr w:type="spellStart"/>
       <w:r>
         <w:rPr>
           <w:b/>
           <w:bCs/>
-        </w:rPr>
-        <w:t>Functions</w:t>
-      </w:r>
+          <w:color w:val="002060"/>
+          <w:lang w:val="it-IT"/>
+        </w:rPr>
+        <w:t>supported</w:t>
+      </w:r>
+      <w:proofErr w:type="spellEnd"/>
       <w:r>
         <w:rPr>
           <w:b/>
           <w:bCs/>
+          <w:color w:val="002060"/>
+          <w:lang w:val="it-IT"/>
         </w:rPr>
         <w:t>:</w:t>
       </w:r>
@@ -984,59 +1973,85 @@
         <w:pStyle w:val="Paragrafoelenco"/>
         <w:numPr>
           <w:ilvl w:val="0"/>
-          <w:numId w:val="12"/>
-        </w:numPr>
-      </w:pPr>
-      <w:r>
-        <w:t>Function declaration</w:t>
-      </w:r>
-      <w:r>
-        <w:t xml:space="preserve"> (anywhere in t</w:t>
-      </w:r>
-      <w:r>
-        <w:t>he code)</w:t>
-      </w:r>
-      <w:r>
-        <w:t xml:space="preserve"> (only NUMBER as parameter</w:t>
-      </w:r>
-      <w:r>
-        <w:t xml:space="preserve"> and return value must be a </w:t>
-      </w:r>
-      <w:r>
-        <w:t>NUMBER</w:t>
-      </w:r>
-      <w:r>
-        <w:t>)</w:t>
-      </w:r>
+          <w:numId w:val="10"/>
+        </w:numPr>
+        <w:rPr>
+          <w:color w:val="002060"/>
+          <w:lang w:val="it-IT"/>
+        </w:rPr>
+      </w:pPr>
+      <w:proofErr w:type="spellStart"/>
+      <w:r>
+        <w:rPr>
+          <w:color w:val="002060"/>
+          <w:lang w:val="it-IT"/>
+        </w:rPr>
+        <w:t>Variable</w:t>
+      </w:r>
+      <w:proofErr w:type="spellEnd"/>
+      <w:r>
+        <w:rPr>
+          <w:color w:val="002060"/>
+          <w:lang w:val="it-IT"/>
+        </w:rPr>
+        <w:t xml:space="preserve"> </w:t>
+      </w:r>
+      <w:proofErr w:type="spellStart"/>
+      <w:r>
+        <w:rPr>
+          <w:color w:val="002060"/>
+          <w:lang w:val="it-IT"/>
+        </w:rPr>
+        <w:t>not</w:t>
+      </w:r>
+      <w:proofErr w:type="spellEnd"/>
+      <w:r>
+        <w:rPr>
+          <w:color w:val="002060"/>
+          <w:lang w:val="it-IT"/>
+        </w:rPr>
+        <w:t xml:space="preserve"> </w:t>
+      </w:r>
+      <w:proofErr w:type="spellStart"/>
+      <w:r>
+        <w:rPr>
+          <w:color w:val="002060"/>
+          <w:lang w:val="it-IT"/>
+        </w:rPr>
+        <w:t>declared</w:t>
+      </w:r>
+      <w:proofErr w:type="spellEnd"/>
     </w:p>
     <w:p>
       <w:pPr>
         <w:pStyle w:val="Paragrafoelenco"/>
         <w:numPr>
           <w:ilvl w:val="0"/>
-          <w:numId w:val="12"/>
-        </w:numPr>
-      </w:pPr>
-      <w:r>
-        <w:t>Print function</w:t>
-      </w:r>
-      <w:r>
-        <w:t xml:space="preserve"> </w:t>
-      </w:r>
-      <w:r>
-        <w:t xml:space="preserve">(Only string or only </w:t>
-      </w:r>
-      <w:r>
-        <w:t xml:space="preserve">multiple </w:t>
-      </w:r>
-      <w:r>
-        <w:t>number</w:t>
-      </w:r>
-      <w:r>
-        <w:t>s/variables</w:t>
-      </w:r>
-      <w:r>
-        <w:t>)</w:t>
+          <w:numId w:val="10"/>
+        </w:numPr>
+        <w:rPr>
+          <w:color w:val="002060"/>
+        </w:rPr>
+      </w:pPr>
+      <w:r>
+        <w:rPr>
+          <w:color w:val="002060"/>
+        </w:rPr>
+        <w:t xml:space="preserve">Operation not supported by </w:t>
+      </w:r>
+      <w:proofErr w:type="gramStart"/>
+      <w:r>
+        <w:rPr>
+          <w:color w:val="002060"/>
+        </w:rPr>
+        <w:t>compiler(</w:t>
+      </w:r>
+      <w:proofErr w:type="gramEnd"/>
+      <w:r>
+        <w:rPr>
+          <w:color w:val="002060"/>
+        </w:rPr>
+        <w:t>NOT)</w:t>
       </w:r>
     </w:p>
     <w:p>
@@ -1044,81 +2059,123 @@
         <w:pStyle w:val="Paragrafoelenco"/>
         <w:numPr>
           <w:ilvl w:val="0"/>
-          <w:numId w:val="12"/>
-        </w:numPr>
-      </w:pPr>
-      <w:r>
-        <w:lastRenderedPageBreak/>
-        <w:t>P</w:t>
-      </w:r>
-      <w:r>
-        <w:t>rint(</w:t>
-      </w:r>
-      <w:proofErr w:type="spellStart"/>
+          <w:numId w:val="10"/>
+        </w:numPr>
+        <w:rPr>
+          <w:color w:val="002060"/>
+        </w:rPr>
+      </w:pPr>
+      <w:r>
+        <w:rPr>
+          <w:color w:val="002060"/>
+        </w:rPr>
+        <w:t>Redeclaration of a variable into an array (limitation of compiler)</w:t>
+      </w:r>
+    </w:p>
+    <w:p>
+      <w:pPr>
+        <w:pStyle w:val="Paragrafoelenco"/>
+        <w:numPr>
+          <w:ilvl w:val="0"/>
+          <w:numId w:val="10"/>
+        </w:numPr>
+        <w:rPr>
+          <w:color w:val="002060"/>
+        </w:rPr>
+      </w:pPr>
+      <w:r>
+        <w:rPr>
+          <w:color w:val="002060"/>
+        </w:rPr>
+        <w:t xml:space="preserve">Array access to array not </w:t>
+      </w:r>
       <w:proofErr w:type="gramStart"/>
       <w:r>
-        <w:t>string.format</w:t>
-      </w:r>
-      <w:proofErr w:type="spellEnd"/>
+        <w:rPr>
+          <w:color w:val="002060"/>
+        </w:rPr>
+        <w:t>declared</w:t>
+      </w:r>
       <w:proofErr w:type="gramEnd"/>
-      <w:r>
-        <w:t xml:space="preserve">()) (c-like </w:t>
-      </w:r>
-      <w:proofErr w:type="spellStart"/>
-      <w:r>
-        <w:t>printf</w:t>
-      </w:r>
-      <w:proofErr w:type="spellEnd"/>
-      <w:r>
-        <w:t>)</w:t>
-      </w:r>
-      <w:r>
-        <w:t xml:space="preserve"> </w:t>
-      </w:r>
-      <w:r>
-        <w:t>Inclusion of external modules  though require keywork</w:t>
-      </w:r>
-      <w:r>
-        <w:t xml:space="preserve"> (function must be called with </w:t>
-      </w:r>
-      <w:proofErr w:type="spellStart"/>
-      <w:r>
-        <w:t>name.function</w:t>
-      </w:r>
-      <w:proofErr w:type="spellEnd"/>
-      <w:r>
-        <w:t>)</w:t>
-      </w:r>
     </w:p>
     <w:p>
       <w:pPr>
         <w:pStyle w:val="Paragrafoelenco"/>
         <w:numPr>
           <w:ilvl w:val="0"/>
-          <w:numId w:val="12"/>
-        </w:numPr>
-      </w:pPr>
-      <w:r>
-        <w:t>“r</w:t>
-      </w:r>
-      <w:r>
-        <w:t>equire</w:t>
-      </w:r>
-      <w:r>
-        <w:t>”</w:t>
-      </w:r>
-      <w:r>
-        <w:t xml:space="preserve"> function implemented. It is possible to import file (libraries) and used them through </w:t>
-      </w:r>
-      <w:proofErr w:type="spellStart"/>
+          <w:numId w:val="10"/>
+        </w:numPr>
+        <w:rPr>
+          <w:color w:val="002060"/>
+        </w:rPr>
+      </w:pPr>
+      <w:r>
+        <w:rPr>
+          <w:color w:val="002060"/>
+        </w:rPr>
+        <w:t>Array access to variable (not array)</w:t>
+      </w:r>
+    </w:p>
+    <w:p>
+      <w:pPr>
+        <w:pStyle w:val="Paragrafoelenco"/>
+        <w:numPr>
+          <w:ilvl w:val="0"/>
+          <w:numId w:val="10"/>
+        </w:numPr>
+        <w:rPr>
+          <w:color w:val="002060"/>
+        </w:rPr>
+      </w:pPr>
+      <w:r>
+        <w:rPr>
+          <w:color w:val="002060"/>
+        </w:rPr>
+        <w:t>Redeclaration of function</w:t>
+      </w:r>
+    </w:p>
+    <w:p>
+      <w:pPr>
+        <w:pStyle w:val="Paragrafoelenco"/>
+        <w:numPr>
+          <w:ilvl w:val="0"/>
+          <w:numId w:val="10"/>
+        </w:numPr>
+        <w:rPr>
+          <w:color w:val="002060"/>
+        </w:rPr>
+      </w:pPr>
+      <w:r>
+        <w:rPr>
+          <w:color w:val="002060"/>
+        </w:rPr>
+        <w:t xml:space="preserve">Invocation of function not </w:t>
+      </w:r>
       <w:proofErr w:type="gramStart"/>
       <w:r>
-        <w:t>library.namefunction</w:t>
-      </w:r>
-      <w:proofErr w:type="spellEnd"/>
+        <w:rPr>
+          <w:color w:val="002060"/>
+        </w:rPr>
+        <w:t>declared</w:t>
+      </w:r>
       <w:proofErr w:type="gramEnd"/>
-      <w:r>
-        <w:t>(). Support also for global variables declared in libraries and error in case of multiple declarations.</w:t>
+    </w:p>
+    <w:p>
+      <w:pPr>
+        <w:pStyle w:val="Paragrafoelenco"/>
+        <w:numPr>
+          <w:ilvl w:val="0"/>
+          <w:numId w:val="10"/>
+        </w:numPr>
+        <w:rPr>
+          <w:color w:val="002060"/>
+        </w:rPr>
+      </w:pPr>
+      <w:r>
+        <w:rPr>
+          <w:color w:val="002060"/>
+        </w:rPr>
+        <w:t>Wrong number of parameters to function</w:t>
       </w:r>
     </w:p>
     <w:p>
@@ -1126,263 +2183,217 @@
         <w:rPr>
           <w:b/>
           <w:bCs/>
-          <w:lang w:val="it-IT"/>
+          <w:color w:val="002060"/>
         </w:rPr>
       </w:pPr>
       <w:r>
         <w:rPr>
           <w:b/>
           <w:bCs/>
-          <w:lang w:val="it-IT"/>
-        </w:rPr>
-        <w:t xml:space="preserve">Semantic </w:t>
-      </w:r>
-      <w:proofErr w:type="spellStart"/>
+          <w:color w:val="002060"/>
+        </w:rPr>
+        <w:t xml:space="preserve">Syntactical </w:t>
+      </w:r>
       <w:r>
         <w:rPr>
           <w:b/>
           <w:bCs/>
-          <w:lang w:val="it-IT"/>
-        </w:rPr>
-        <w:t>e</w:t>
+          <w:color w:val="002060"/>
+        </w:rPr>
+        <w:t>warning</w:t>
       </w:r>
       <w:r>
         <w:rPr>
           <w:b/>
           <w:bCs/>
-          <w:lang w:val="it-IT"/>
-        </w:rPr>
-        <w:t>rror</w:t>
-      </w:r>
-      <w:proofErr w:type="spellEnd"/>
-      <w:r>
+          <w:color w:val="002060"/>
+        </w:rPr>
+        <w:t xml:space="preserve"> supported:</w:t>
+      </w:r>
+    </w:p>
+    <w:p>
+      <w:pPr>
+        <w:pStyle w:val="Paragrafoelenco"/>
+        <w:numPr>
+          <w:ilvl w:val="0"/>
+          <w:numId w:val="11"/>
+        </w:numPr>
+        <w:rPr>
+          <w:color w:val="002060"/>
+        </w:rPr>
+      </w:pPr>
+      <w:r>
+        <w:rPr>
+          <w:color w:val="002060"/>
+        </w:rPr>
+        <w:t>Error in if condition</w:t>
+      </w:r>
+    </w:p>
+    <w:p>
+      <w:pPr>
+        <w:pStyle w:val="Paragrafoelenco"/>
+        <w:numPr>
+          <w:ilvl w:val="0"/>
+          <w:numId w:val="11"/>
+        </w:numPr>
+        <w:rPr>
+          <w:color w:val="002060"/>
+        </w:rPr>
+      </w:pPr>
+      <w:r>
+        <w:rPr>
+          <w:color w:val="002060"/>
+        </w:rPr>
+        <w:t>Error in assignment of a variable</w:t>
+      </w:r>
+    </w:p>
+    <w:p>
+      <w:pPr>
+        <w:pStyle w:val="Paragrafoelenco"/>
+        <w:numPr>
+          <w:ilvl w:val="0"/>
+          <w:numId w:val="11"/>
+        </w:numPr>
+        <w:rPr>
+          <w:color w:val="002060"/>
+        </w:rPr>
+      </w:pPr>
+      <w:proofErr w:type="gramStart"/>
+      <w:r>
+        <w:rPr>
+          <w:color w:val="002060"/>
+        </w:rPr>
+        <w:t>Missing }</w:t>
+      </w:r>
+      <w:proofErr w:type="gramEnd"/>
+      <w:r>
+        <w:rPr>
+          <w:color w:val="002060"/>
+        </w:rPr>
+        <w:t xml:space="preserve"> in array declaration</w:t>
+      </w:r>
+    </w:p>
+    <w:p>
+      <w:pPr>
+        <w:pStyle w:val="Paragrafoelenco"/>
+        <w:numPr>
+          <w:ilvl w:val="0"/>
+          <w:numId w:val="11"/>
+        </w:numPr>
+        <w:rPr>
+          <w:color w:val="002060"/>
+        </w:rPr>
+      </w:pPr>
+      <w:proofErr w:type="gramStart"/>
+      <w:r>
+        <w:rPr>
+          <w:color w:val="002060"/>
+        </w:rPr>
+        <w:t>Missing )</w:t>
+      </w:r>
+      <w:proofErr w:type="gramEnd"/>
+      <w:r>
+        <w:rPr>
+          <w:color w:val="002060"/>
+        </w:rPr>
+        <w:t xml:space="preserve"> in function declaration</w:t>
+      </w:r>
+    </w:p>
+    <w:p>
+      <w:pPr>
+        <w:pStyle w:val="Paragrafoelenco"/>
+        <w:numPr>
+          <w:ilvl w:val="0"/>
+          <w:numId w:val="11"/>
+        </w:numPr>
+        <w:rPr>
+          <w:color w:val="002060"/>
+        </w:rPr>
+      </w:pPr>
+      <w:r>
+        <w:rPr>
+          <w:color w:val="002060"/>
+        </w:rPr>
+        <w:t>Missing return value of a function</w:t>
+      </w:r>
+    </w:p>
+    <w:p>
+      <w:pPr>
         <w:rPr>
           <w:b/>
           <w:bCs/>
-          <w:lang w:val="it-IT"/>
-        </w:rPr>
-        <w:t xml:space="preserve"> </w:t>
-      </w:r>
-      <w:proofErr w:type="spellStart"/>
+          <w:color w:val="002060"/>
+        </w:rPr>
+      </w:pPr>
       <w:r>
         <w:rPr>
           <w:b/>
           <w:bCs/>
-          <w:lang w:val="it-IT"/>
-        </w:rPr>
-        <w:t>supported</w:t>
-      </w:r>
-      <w:proofErr w:type="spellEnd"/>
+          <w:color w:val="002060"/>
+        </w:rPr>
+        <w:t>Syntactical</w:t>
+      </w:r>
       <w:r>
         <w:rPr>
           <w:b/>
           <w:bCs/>
-          <w:lang w:val="it-IT"/>
-        </w:rPr>
-        <w:t>:</w:t>
-      </w:r>
-    </w:p>
-    <w:p>
-      <w:pPr>
-        <w:pStyle w:val="Paragrafoelenco"/>
-        <w:numPr>
-          <w:ilvl w:val="0"/>
-          <w:numId w:val="10"/>
-        </w:numPr>
-        <w:rPr>
-          <w:lang w:val="it-IT"/>
-        </w:rPr>
-      </w:pPr>
-      <w:proofErr w:type="spellStart"/>
-      <w:r>
-        <w:rPr>
-          <w:lang w:val="it-IT"/>
-        </w:rPr>
-        <w:t>Variable</w:t>
-      </w:r>
-      <w:proofErr w:type="spellEnd"/>
-      <w:r>
-        <w:rPr>
-          <w:lang w:val="it-IT"/>
-        </w:rPr>
-        <w:t xml:space="preserve"> </w:t>
-      </w:r>
-      <w:proofErr w:type="spellStart"/>
-      <w:r>
-        <w:rPr>
-          <w:lang w:val="it-IT"/>
-        </w:rPr>
-        <w:t>not</w:t>
-      </w:r>
-      <w:proofErr w:type="spellEnd"/>
-      <w:r>
-        <w:rPr>
-          <w:lang w:val="it-IT"/>
-        </w:rPr>
-        <w:t xml:space="preserve"> </w:t>
-      </w:r>
-      <w:proofErr w:type="spellStart"/>
-      <w:r>
-        <w:rPr>
-          <w:lang w:val="it-IT"/>
-        </w:rPr>
-        <w:t>declared</w:t>
-      </w:r>
-      <w:proofErr w:type="spellEnd"/>
-    </w:p>
-    <w:p>
-      <w:pPr>
-        <w:pStyle w:val="Paragrafoelenco"/>
-        <w:numPr>
-          <w:ilvl w:val="0"/>
-          <w:numId w:val="10"/>
-        </w:numPr>
-      </w:pPr>
-      <w:r>
-        <w:t xml:space="preserve">Operation not supported by </w:t>
+          <w:color w:val="002060"/>
+        </w:rPr>
+        <w:t xml:space="preserve"> error </w:t>
       </w:r>
       <w:proofErr w:type="gramStart"/>
       <w:r>
-        <w:t>compiler(</w:t>
-      </w:r>
-      <w:proofErr w:type="gramEnd"/>
-      <w:r>
-        <w:t>NOT)</w:t>
-      </w:r>
-    </w:p>
-    <w:p>
-      <w:pPr>
-        <w:pStyle w:val="Paragrafoelenco"/>
-        <w:numPr>
-          <w:ilvl w:val="0"/>
-          <w:numId w:val="10"/>
-        </w:numPr>
-      </w:pPr>
-      <w:r>
-        <w:t>Redeclaration of a variable into an array (limitation of compiler)</w:t>
-      </w:r>
-    </w:p>
-    <w:p>
-      <w:pPr>
-        <w:pStyle w:val="Paragrafoelenco"/>
-        <w:numPr>
-          <w:ilvl w:val="0"/>
-          <w:numId w:val="10"/>
-        </w:numPr>
-      </w:pPr>
-      <w:r>
-        <w:t xml:space="preserve">Array access to array not </w:t>
-      </w:r>
-      <w:proofErr w:type="gramStart"/>
-      <w:r>
-        <w:t>declared</w:t>
-      </w:r>
-      <w:proofErr w:type="gramEnd"/>
-    </w:p>
-    <w:p>
-      <w:pPr>
-        <w:pStyle w:val="Paragrafoelenco"/>
-        <w:numPr>
-          <w:ilvl w:val="0"/>
-          <w:numId w:val="10"/>
-        </w:numPr>
-      </w:pPr>
-      <w:r>
-        <w:t>Array access to variable (not array)</w:t>
-      </w:r>
-    </w:p>
-    <w:p>
-      <w:pPr>
-        <w:pStyle w:val="Paragrafoelenco"/>
-        <w:numPr>
-          <w:ilvl w:val="0"/>
-          <w:numId w:val="10"/>
-        </w:numPr>
-      </w:pPr>
-      <w:r>
-        <w:t>Redeclaration of function</w:t>
-      </w:r>
-    </w:p>
-    <w:p>
-      <w:pPr>
-        <w:pStyle w:val="Paragrafoelenco"/>
-        <w:numPr>
-          <w:ilvl w:val="0"/>
-          <w:numId w:val="10"/>
-        </w:numPr>
-      </w:pPr>
-      <w:r>
-        <w:t xml:space="preserve">Invocation of function not </w:t>
-      </w:r>
-      <w:proofErr w:type="gramStart"/>
-      <w:r>
-        <w:t>declared</w:t>
-      </w:r>
-      <w:proofErr w:type="gramEnd"/>
-    </w:p>
-    <w:p>
-      <w:pPr>
-        <w:pStyle w:val="Paragrafoelenco"/>
-        <w:numPr>
-          <w:ilvl w:val="0"/>
-          <w:numId w:val="10"/>
-        </w:numPr>
-      </w:pPr>
-      <w:r>
-        <w:t>Wrong number of parameters to function</w:t>
-      </w:r>
-    </w:p>
-    <w:p>
-      <w:pPr>
         <w:rPr>
           <w:b/>
           <w:bCs/>
-        </w:rPr>
-      </w:pPr>
-      <w:r>
-        <w:rPr>
-          <w:b/>
-          <w:bCs/>
-        </w:rPr>
-        <w:t xml:space="preserve">Syntactical </w:t>
-      </w:r>
-      <w:r>
-        <w:rPr>
-          <w:b/>
-          <w:bCs/>
-        </w:rPr>
-        <w:t>warning</w:t>
-      </w:r>
-      <w:r>
-        <w:rPr>
-          <w:b/>
-          <w:bCs/>
-        </w:rPr>
-        <w:t xml:space="preserve"> supported:</w:t>
-      </w:r>
+          <w:color w:val="002060"/>
+        </w:rPr>
+        <w:t>supported</w:t>
+      </w:r>
+      <w:proofErr w:type="gramEnd"/>
     </w:p>
     <w:p>
       <w:pPr>
         <w:pStyle w:val="Paragrafoelenco"/>
         <w:numPr>
           <w:ilvl w:val="0"/>
-          <w:numId w:val="11"/>
-        </w:numPr>
-      </w:pPr>
-      <w:r>
-        <w:t>Error in if condition</w:t>
-      </w:r>
+          <w:numId w:val="13"/>
+        </w:numPr>
+        <w:rPr>
+          <w:color w:val="002060"/>
+        </w:rPr>
+      </w:pPr>
+      <w:r>
+        <w:rPr>
+          <w:color w:val="002060"/>
+        </w:rPr>
+        <w:t xml:space="preserve">Expression between () not </w:t>
+      </w:r>
+      <w:proofErr w:type="gramStart"/>
+      <w:r>
+        <w:rPr>
+          <w:color w:val="002060"/>
+        </w:rPr>
+        <w:t>correct</w:t>
+      </w:r>
+      <w:proofErr w:type="gramEnd"/>
     </w:p>
     <w:p>
       <w:pPr>
         <w:pStyle w:val="Paragrafoelenco"/>
         <w:numPr>
           <w:ilvl w:val="0"/>
-          <w:numId w:val="11"/>
-        </w:numPr>
-      </w:pPr>
-      <w:r>
-        <w:t>Error in assignment of a variable</w:t>
+          <w:numId w:val="13"/>
+        </w:numPr>
+        <w:rPr>
+          <w:color w:val="002060"/>
+        </w:rPr>
+      </w:pPr>
+      <w:r>
+        <w:rPr>
+          <w:color w:val="002060"/>
+        </w:rPr>
+        <w:t>Wrong variables list</w:t>
       </w:r>
     </w:p>
     <w:p>
@@ -1390,196 +2401,138 @@
         <w:pStyle w:val="Paragrafoelenco"/>
         <w:numPr>
           <w:ilvl w:val="0"/>
-          <w:numId w:val="11"/>
-        </w:numPr>
-      </w:pPr>
+          <w:numId w:val="13"/>
+        </w:numPr>
+        <w:rPr>
+          <w:color w:val="002060"/>
+        </w:rPr>
+      </w:pPr>
+      <w:r>
+        <w:rPr>
+          <w:color w:val="002060"/>
+        </w:rPr>
+        <w:t>Wrong loop variable initialization</w:t>
+      </w:r>
+    </w:p>
+    <w:p>
+      <w:pPr>
+        <w:pStyle w:val="Paragrafoelenco"/>
+        <w:numPr>
+          <w:ilvl w:val="0"/>
+          <w:numId w:val="13"/>
+        </w:numPr>
+        <w:rPr>
+          <w:color w:val="002060"/>
+        </w:rPr>
+      </w:pPr>
+      <w:r>
+        <w:rPr>
+          <w:color w:val="002060"/>
+        </w:rPr>
+        <w:t xml:space="preserve">Assign an array to a variable and </w:t>
+      </w:r>
       <w:proofErr w:type="gramStart"/>
       <w:r>
-        <w:t>Missing }</w:t>
+        <w:rPr>
+          <w:color w:val="002060"/>
+        </w:rPr>
+        <w:t>vice versa</w:t>
       </w:r>
       <w:proofErr w:type="gramEnd"/>
-      <w:r>
-        <w:t xml:space="preserve"> in array declaration</w:t>
-      </w:r>
     </w:p>
     <w:p>
       <w:pPr>
         <w:pStyle w:val="Paragrafoelenco"/>
         <w:numPr>
           <w:ilvl w:val="0"/>
-          <w:numId w:val="11"/>
-        </w:numPr>
-      </w:pPr>
+          <w:numId w:val="13"/>
+        </w:numPr>
+        <w:rPr>
+          <w:color w:val="002060"/>
+        </w:rPr>
+      </w:pPr>
+      <w:r>
+        <w:rPr>
+          <w:color w:val="002060"/>
+        </w:rPr>
+        <w:t>Declaration of global variables inside functions (Compiler limitation)</w:t>
+      </w:r>
+    </w:p>
+    <w:p>
+      <w:pPr>
+        <w:pStyle w:val="Paragrafoelenco"/>
+        <w:numPr>
+          <w:ilvl w:val="0"/>
+          <w:numId w:val="13"/>
+        </w:numPr>
+        <w:rPr>
+          <w:color w:val="002060"/>
+        </w:rPr>
+      </w:pPr>
+      <w:r>
+        <w:rPr>
+          <w:color w:val="002060"/>
+        </w:rPr>
+        <w:t xml:space="preserve">Print function without </w:t>
+      </w:r>
       <w:proofErr w:type="gramStart"/>
       <w:r>
-        <w:t>Missing )</w:t>
+        <w:rPr>
+          <w:color w:val="002060"/>
+        </w:rPr>
+        <w:t>parameters</w:t>
       </w:r>
       <w:proofErr w:type="gramEnd"/>
-      <w:r>
-        <w:t xml:space="preserve"> in function declaration</w:t>
-      </w:r>
     </w:p>
     <w:p>
       <w:pPr>
         <w:pStyle w:val="Paragrafoelenco"/>
         <w:numPr>
           <w:ilvl w:val="0"/>
-          <w:numId w:val="11"/>
-        </w:numPr>
-      </w:pPr>
-      <w:r>
-        <w:t>Missing return value of a function</w:t>
-      </w:r>
-    </w:p>
-    <w:p>
-      <w:pPr>
-        <w:rPr>
-          <w:b/>
-          <w:bCs/>
-        </w:rPr>
-      </w:pPr>
-      <w:r>
-        <w:rPr>
-          <w:b/>
-          <w:bCs/>
-        </w:rPr>
-        <w:t>Syntactical</w:t>
-      </w:r>
-      <w:r>
-        <w:rPr>
-          <w:b/>
-          <w:bCs/>
-        </w:rPr>
-        <w:t xml:space="preserve"> error </w:t>
+          <w:numId w:val="13"/>
+        </w:numPr>
+        <w:rPr>
+          <w:color w:val="002060"/>
+        </w:rPr>
+      </w:pPr>
+      <w:r>
+        <w:rPr>
+          <w:color w:val="002060"/>
+        </w:rPr>
+        <w:t>Pass an array to a function (Compiler limitation)</w:t>
+      </w:r>
+    </w:p>
+    <w:p>
+      <w:pPr>
+        <w:pStyle w:val="Paragrafoelenco"/>
+        <w:numPr>
+          <w:ilvl w:val="0"/>
+          <w:numId w:val="13"/>
+        </w:numPr>
+        <w:rPr>
+          <w:color w:val="002060"/>
+        </w:rPr>
+      </w:pPr>
+      <w:r>
+        <w:rPr>
+          <w:color w:val="002060"/>
+        </w:rPr>
+        <w:t xml:space="preserve">Duplication of require of a </w:t>
       </w:r>
       <w:proofErr w:type="gramStart"/>
       <w:r>
         <w:rPr>
-          <w:b/>
-          <w:bCs/>
-        </w:rPr>
-        <w:t>supported</w:t>
+          <w:color w:val="002060"/>
+        </w:rPr>
+        <w:t>file</w:t>
       </w:r>
       <w:proofErr w:type="gramEnd"/>
     </w:p>
     <w:p>
       <w:pPr>
-        <w:pStyle w:val="Paragrafoelenco"/>
-        <w:numPr>
-          <w:ilvl w:val="0"/>
-          <w:numId w:val="11"/>
-        </w:numPr>
-      </w:pPr>
-      <w:r>
-        <w:t xml:space="preserve">Expression between () not </w:t>
-      </w:r>
-      <w:proofErr w:type="gramStart"/>
-      <w:r>
-        <w:t>correct</w:t>
-      </w:r>
-      <w:proofErr w:type="gramEnd"/>
-    </w:p>
-    <w:p>
-      <w:pPr>
-        <w:pStyle w:val="Paragrafoelenco"/>
-        <w:numPr>
-          <w:ilvl w:val="0"/>
-          <w:numId w:val="11"/>
-        </w:numPr>
-      </w:pPr>
-      <w:r>
-        <w:t>Wrong variables list</w:t>
-      </w:r>
-    </w:p>
-    <w:p>
-      <w:pPr>
-        <w:pStyle w:val="Paragrafoelenco"/>
-        <w:numPr>
-          <w:ilvl w:val="0"/>
-          <w:numId w:val="11"/>
-        </w:numPr>
-      </w:pPr>
-      <w:r>
-        <w:t>Wrong loop variable initialization</w:t>
-      </w:r>
-    </w:p>
-    <w:p>
-      <w:pPr>
-        <w:pStyle w:val="Paragrafoelenco"/>
-        <w:numPr>
-          <w:ilvl w:val="0"/>
-          <w:numId w:val="11"/>
-        </w:numPr>
-      </w:pPr>
-      <w:r>
-        <w:t xml:space="preserve">Assign an array to a variable and </w:t>
-      </w:r>
-      <w:proofErr w:type="gramStart"/>
-      <w:r>
-        <w:t>vice versa</w:t>
-      </w:r>
-      <w:proofErr w:type="gramEnd"/>
-    </w:p>
-    <w:p>
-      <w:pPr>
-        <w:pStyle w:val="Paragrafoelenco"/>
-        <w:numPr>
-          <w:ilvl w:val="0"/>
-          <w:numId w:val="11"/>
-        </w:numPr>
-      </w:pPr>
-      <w:r>
-        <w:t>Declaration of global variables inside functions (Compiler limitation)</w:t>
-      </w:r>
-    </w:p>
-    <w:p>
-      <w:pPr>
-        <w:pStyle w:val="Paragrafoelenco"/>
-        <w:numPr>
-          <w:ilvl w:val="0"/>
-          <w:numId w:val="11"/>
-        </w:numPr>
-      </w:pPr>
-      <w:r>
-        <w:t xml:space="preserve">Print function without </w:t>
-      </w:r>
-      <w:r>
-        <w:t>parameters</w:t>
-      </w:r>
-    </w:p>
-    <w:p>
-      <w:pPr>
-        <w:pStyle w:val="Paragrafoelenco"/>
-        <w:numPr>
-          <w:ilvl w:val="0"/>
-          <w:numId w:val="11"/>
-        </w:numPr>
-      </w:pPr>
-      <w:r>
-        <w:t>Pass an array to a function (Compiler limitation)</w:t>
-      </w:r>
-    </w:p>
-    <w:p>
-      <w:pPr>
-        <w:pStyle w:val="Paragrafoelenco"/>
-        <w:numPr>
-          <w:ilvl w:val="0"/>
-          <w:numId w:val="11"/>
-        </w:numPr>
-      </w:pPr>
-      <w:r>
-        <w:t xml:space="preserve">Duplication of require of a </w:t>
-      </w:r>
-      <w:proofErr w:type="gramStart"/>
-      <w:r>
-        <w:t>file</w:t>
-      </w:r>
-      <w:proofErr w:type="gramEnd"/>
-    </w:p>
-    <w:p>
-      <w:pPr>
         <w:ind w:left="360"/>
         <w:rPr>
+          <w:color w:val="002060"/>
           <w:u w:val="single"/>
         </w:rPr>
       </w:pPr>
@@ -1588,14 +2541,17 @@
       <w:pPr>
         <w:pStyle w:val="Paragrafoelenco"/>
         <w:rPr>
+          <w:color w:val="002060"/>
           <w:u w:val="single"/>
         </w:rPr>
       </w:pPr>
     </w:p>
-    <w:p>
-      <w:pPr>
-        <w:pStyle w:val="Paragrafoelenco"/>
-        <w:rPr>
+    <w:bookmarkEnd w:id="1"/>
+    <w:p>
+      <w:pPr>
+        <w:pStyle w:val="Paragrafoelenco"/>
+        <w:rPr>
+          <w:color w:val="002060"/>
           <w:u w:val="single"/>
         </w:rPr>
       </w:pPr>
@@ -1604,6 +2560,7 @@
       <w:pPr>
         <w:pStyle w:val="Paragrafoelenco"/>
         <w:rPr>
+          <w:color w:val="002060"/>
           <w:u w:val="single"/>
         </w:rPr>
       </w:pPr>
@@ -1611,12 +2568,16 @@
     <w:p>
       <w:pPr>
         <w:pStyle w:val="Paragrafoelenco"/>
-      </w:pPr>
-    </w:p>
-    <w:p>
-      <w:pPr>
-        <w:pStyle w:val="Paragrafoelenco"/>
-        <w:rPr>
+        <w:rPr>
+          <w:color w:val="002060"/>
+        </w:rPr>
+      </w:pPr>
+    </w:p>
+    <w:p>
+      <w:pPr>
+        <w:pStyle w:val="Paragrafoelenco"/>
+        <w:rPr>
+          <w:color w:val="002060"/>
           <w:u w:val="single"/>
         </w:rPr>
       </w:pPr>
@@ -1625,6 +2586,7 @@
       <w:pPr>
         <w:pStyle w:val="Paragrafoelenco"/>
         <w:rPr>
+          <w:color w:val="002060"/>
           <w:u w:val="single"/>
         </w:rPr>
       </w:pPr>
@@ -1633,6 +2595,7 @@
       <w:pPr>
         <w:pStyle w:val="Paragrafoelenco"/>
         <w:rPr>
+          <w:color w:val="002060"/>
           <w:u w:val="single"/>
         </w:rPr>
       </w:pPr>
@@ -1650,6 +2613,208 @@
 <file path=word/numbering.xml><?xml version="1.0" encoding="utf-8"?>
 <w:numbering xmlns:wpc="http://schemas.microsoft.com/office/word/2010/wordprocessingCanvas" xmlns:cx="http://schemas.microsoft.com/office/drawing/2014/chartex" xmlns:cx1="http://schemas.microsoft.com/office/drawing/2015/9/8/chartex" xmlns:cx2="http://schemas.microsoft.com/office/drawing/2015/10/21/chartex" xmlns:cx3="http://schemas.microsoft.com/office/drawing/2016/5/9/chartex" xmlns:cx4="http://schemas.microsoft.com/office/drawing/2016/5/10/chartex" xmlns:cx5="http://schemas.microsoft.com/office/drawing/2016/5/11/chartex" xmlns:cx6="http://schemas.microsoft.com/office/drawing/2016/5/12/chartex" xmlns:cx7="http://schemas.microsoft.com/office/drawing/2016/5/13/chartex" xmlns:cx8="http://schemas.microsoft.com/office/drawing/2016/5/14/chartex" xmlns:mc="http://schemas.openxmlformats.org/markup-compatibility/2006" xmlns:aink="http://schemas.microsoft.com/office/drawing/2016/ink" xmlns:am3d="http://schemas.microsoft.com/office/drawing/2017/model3d" xmlns:o="urn:schemas-microsoft-com:office:office" xmlns:r="http://schemas.openxmlformats.org/officeDocument/2006/relationships" xmlns:m="http://schemas.openxmlformats.org/officeDocument/2006/math" xmlns:v="urn:schemas-microsoft-com:vml" xmlns:wp14="http://schemas.microsoft.com/office/word/2010/wordprocessingDrawing" xmlns:wp="http://schemas.openxmlformats.org/drawingml/2006/wordprocessingDrawing" xmlns:w10="urn:schemas-microsoft-com:office:word" xmlns:w="http://schemas.openxmlformats.org/wordprocessingml/2006/main" xmlns:w14="http://schemas.microsoft.com/office/word/2010/wordml" xmlns:w15="http://schemas.microsoft.com/office/word/2012/wordml" xmlns:w16cex="http://schemas.microsoft.com/office/word/2018/wordml/cex" xmlns:w16cid="http://schemas.microsoft.com/office/word/2016/wordml/cid" xmlns:w16="http://schemas.microsoft.com/office/word/2018/wordml" xmlns:w16sdtdh="http://schemas.microsoft.com/office/word/2020/wordml/sdtdatahash" xmlns:w16se="http://schemas.microsoft.com/office/word/2015/wordml/symex" xmlns:wpg="http://schemas.microsoft.com/office/word/2010/wordprocessingGroup" xmlns:wpi="http://schemas.microsoft.com/office/word/2010/wordprocessingInk" xmlns:wne="http://schemas.microsoft.com/office/word/2006/wordml" xmlns:wps="http://schemas.microsoft.com/office/word/2010/wordprocessingShape" mc:Ignorable="w14 w15 w16se w16cid w16 w16cex w16sdtdh wp14">
   <w:abstractNum w:abstractNumId="0" w15:restartNumberingAfterBreak="0">
+    <w:nsid w:val="02F17F98"/>
+    <w:multiLevelType w:val="hybridMultilevel"/>
+    <w:tmpl w:val="9DB6DCCC"/>
+    <w:lvl w:ilvl="0" w:tplc="08090001">
+      <w:start w:val="1"/>
+      <w:numFmt w:val="bullet"/>
+      <w:lvlText w:val=""/>
+      <w:lvlJc w:val="left"/>
+      <w:pPr>
+        <w:ind w:left="720" w:hanging="360"/>
+      </w:pPr>
+      <w:rPr>
+        <w:rFonts w:ascii="Symbol" w:hAnsi="Symbol" w:hint="default"/>
+      </w:rPr>
+    </w:lvl>
+    <w:lvl w:ilvl="1" w:tplc="08090003">
+      <w:start w:val="1"/>
+      <w:numFmt w:val="bullet"/>
+      <w:lvlText w:val="o"/>
+      <w:lvlJc w:val="left"/>
+      <w:pPr>
+        <w:ind w:left="1440" w:hanging="360"/>
+      </w:pPr>
+      <w:rPr>
+        <w:rFonts w:ascii="Courier New" w:hAnsi="Courier New" w:cs="Courier New" w:hint="default"/>
+      </w:rPr>
+    </w:lvl>
+    <w:lvl w:ilvl="2" w:tplc="08090005" w:tentative="1">
+      <w:start w:val="1"/>
+      <w:numFmt w:val="bullet"/>
+      <w:lvlText w:val=""/>
+      <w:lvlJc w:val="left"/>
+      <w:pPr>
+        <w:ind w:left="2160" w:hanging="360"/>
+      </w:pPr>
+      <w:rPr>
+        <w:rFonts w:ascii="Wingdings" w:hAnsi="Wingdings" w:hint="default"/>
+      </w:rPr>
+    </w:lvl>
+    <w:lvl w:ilvl="3" w:tplc="08090001" w:tentative="1">
+      <w:start w:val="1"/>
+      <w:numFmt w:val="bullet"/>
+      <w:lvlText w:val=""/>
+      <w:lvlJc w:val="left"/>
+      <w:pPr>
+        <w:ind w:left="2880" w:hanging="360"/>
+      </w:pPr>
+      <w:rPr>
+        <w:rFonts w:ascii="Symbol" w:hAnsi="Symbol" w:hint="default"/>
+      </w:rPr>
+    </w:lvl>
+    <w:lvl w:ilvl="4" w:tplc="08090003" w:tentative="1">
+      <w:start w:val="1"/>
+      <w:numFmt w:val="bullet"/>
+      <w:lvlText w:val="o"/>
+      <w:lvlJc w:val="left"/>
+      <w:pPr>
+        <w:ind w:left="3600" w:hanging="360"/>
+      </w:pPr>
+      <w:rPr>
+        <w:rFonts w:ascii="Courier New" w:hAnsi="Courier New" w:cs="Courier New" w:hint="default"/>
+      </w:rPr>
+    </w:lvl>
+    <w:lvl w:ilvl="5" w:tplc="08090005" w:tentative="1">
+      <w:start w:val="1"/>
+      <w:numFmt w:val="bullet"/>
+      <w:lvlText w:val=""/>
+      <w:lvlJc w:val="left"/>
+      <w:pPr>
+        <w:ind w:left="4320" w:hanging="360"/>
+      </w:pPr>
+      <w:rPr>
+        <w:rFonts w:ascii="Wingdings" w:hAnsi="Wingdings" w:hint="default"/>
+      </w:rPr>
+    </w:lvl>
+    <w:lvl w:ilvl="6" w:tplc="08090001" w:tentative="1">
+      <w:start w:val="1"/>
+      <w:numFmt w:val="bullet"/>
+      <w:lvlText w:val=""/>
+      <w:lvlJc w:val="left"/>
+      <w:pPr>
+        <w:ind w:left="5040" w:hanging="360"/>
+      </w:pPr>
+      <w:rPr>
+        <w:rFonts w:ascii="Symbol" w:hAnsi="Symbol" w:hint="default"/>
+      </w:rPr>
+    </w:lvl>
+    <w:lvl w:ilvl="7" w:tplc="08090003" w:tentative="1">
+      <w:start w:val="1"/>
+      <w:numFmt w:val="bullet"/>
+      <w:lvlText w:val="o"/>
+      <w:lvlJc w:val="left"/>
+      <w:pPr>
+        <w:ind w:left="5760" w:hanging="360"/>
+      </w:pPr>
+      <w:rPr>
+        <w:rFonts w:ascii="Courier New" w:hAnsi="Courier New" w:cs="Courier New" w:hint="default"/>
+      </w:rPr>
+    </w:lvl>
+    <w:lvl w:ilvl="8" w:tplc="08090005" w:tentative="1">
+      <w:start w:val="1"/>
+      <w:numFmt w:val="bullet"/>
+      <w:lvlText w:val=""/>
+      <w:lvlJc w:val="left"/>
+      <w:pPr>
+        <w:ind w:left="6480" w:hanging="360"/>
+      </w:pPr>
+      <w:rPr>
+        <w:rFonts w:ascii="Wingdings" w:hAnsi="Wingdings" w:hint="default"/>
+      </w:rPr>
+    </w:lvl>
+  </w:abstractNum>
+  <w:abstractNum w:abstractNumId="1" w15:restartNumberingAfterBreak="0">
+    <w:nsid w:val="069B173C"/>
+    <w:multiLevelType w:val="hybridMultilevel"/>
+    <w:tmpl w:val="B5F050D6"/>
+    <w:lvl w:ilvl="0" w:tplc="C4D6F320">
+      <w:start w:val="3"/>
+      <w:numFmt w:val="decimal"/>
+      <w:lvlText w:val="%1"/>
+      <w:lvlJc w:val="left"/>
+      <w:pPr>
+        <w:ind w:left="720" w:hanging="360"/>
+      </w:pPr>
+      <w:rPr>
+        <w:rFonts w:hint="default"/>
+      </w:rPr>
+    </w:lvl>
+    <w:lvl w:ilvl="1" w:tplc="08090019" w:tentative="1">
+      <w:start w:val="1"/>
+      <w:numFmt w:val="lowerLetter"/>
+      <w:lvlText w:val="%2."/>
+      <w:lvlJc w:val="left"/>
+      <w:pPr>
+        <w:ind w:left="1440" w:hanging="360"/>
+      </w:pPr>
+    </w:lvl>
+    <w:lvl w:ilvl="2" w:tplc="0809001B" w:tentative="1">
+      <w:start w:val="1"/>
+      <w:numFmt w:val="lowerRoman"/>
+      <w:lvlText w:val="%3."/>
+      <w:lvlJc w:val="right"/>
+      <w:pPr>
+        <w:ind w:left="2160" w:hanging="180"/>
+      </w:pPr>
+    </w:lvl>
+    <w:lvl w:ilvl="3" w:tplc="0809000F" w:tentative="1">
+      <w:start w:val="1"/>
+      <w:numFmt w:val="decimal"/>
+      <w:lvlText w:val="%4."/>
+      <w:lvlJc w:val="left"/>
+      <w:pPr>
+        <w:ind w:left="2880" w:hanging="360"/>
+      </w:pPr>
+    </w:lvl>
+    <w:lvl w:ilvl="4" w:tplc="08090019" w:tentative="1">
+      <w:start w:val="1"/>
+      <w:numFmt w:val="lowerLetter"/>
+      <w:lvlText w:val="%5."/>
+      <w:lvlJc w:val="left"/>
+      <w:pPr>
+        <w:ind w:left="3600" w:hanging="360"/>
+      </w:pPr>
+    </w:lvl>
+    <w:lvl w:ilvl="5" w:tplc="0809001B" w:tentative="1">
+      <w:start w:val="1"/>
+      <w:numFmt w:val="lowerRoman"/>
+      <w:lvlText w:val="%6."/>
+      <w:lvlJc w:val="right"/>
+      <w:pPr>
+        <w:ind w:left="4320" w:hanging="180"/>
+      </w:pPr>
+    </w:lvl>
+    <w:lvl w:ilvl="6" w:tplc="0809000F" w:tentative="1">
+      <w:start w:val="1"/>
+      <w:numFmt w:val="decimal"/>
+      <w:lvlText w:val="%7."/>
+      <w:lvlJc w:val="left"/>
+      <w:pPr>
+        <w:ind w:left="5040" w:hanging="360"/>
+      </w:pPr>
+    </w:lvl>
+    <w:lvl w:ilvl="7" w:tplc="08090019" w:tentative="1">
+      <w:start w:val="1"/>
+      <w:numFmt w:val="lowerLetter"/>
+      <w:lvlText w:val="%8."/>
+      <w:lvlJc w:val="left"/>
+      <w:pPr>
+        <w:ind w:left="5760" w:hanging="360"/>
+      </w:pPr>
+    </w:lvl>
+    <w:lvl w:ilvl="8" w:tplc="0809001B" w:tentative="1">
+      <w:start w:val="1"/>
+      <w:numFmt w:val="lowerRoman"/>
+      <w:lvlText w:val="%9."/>
+      <w:lvlJc w:val="right"/>
+      <w:pPr>
+        <w:ind w:left="6480" w:hanging="180"/>
+      </w:pPr>
+    </w:lvl>
+  </w:abstractNum>
+  <w:abstractNum w:abstractNumId="2" w15:restartNumberingAfterBreak="0">
     <w:nsid w:val="184D73C8"/>
     <w:multiLevelType w:val="hybridMultilevel"/>
     <w:tmpl w:val="F2D6ACCE"/>
@@ -1738,11 +2903,11 @@
       </w:pPr>
     </w:lvl>
   </w:abstractNum>
-  <w:abstractNum w:abstractNumId="1" w15:restartNumberingAfterBreak="0">
+  <w:abstractNum w:abstractNumId="3" w15:restartNumberingAfterBreak="0">
     <w:nsid w:val="1AFB539B"/>
     <w:multiLevelType w:val="hybridMultilevel"/>
-    <w:tmpl w:val="00947270"/>
-    <w:lvl w:ilvl="0" w:tplc="0809000F">
+    <w:tmpl w:val="175A363C"/>
+    <w:lvl w:ilvl="0" w:tplc="E700ABAA">
       <w:start w:val="1"/>
       <w:numFmt w:val="decimal"/>
       <w:lvlText w:val="%1."/>
@@ -1752,9 +2917,11 @@
       </w:pPr>
       <w:rPr>
         <w:rFonts w:hint="default"/>
-      </w:rPr>
-    </w:lvl>
-    <w:lvl w:ilvl="1" w:tplc="08090019" w:tentative="1">
+        <w:b w:val="0"/>
+        <w:bCs w:val="0"/>
+      </w:rPr>
+    </w:lvl>
+    <w:lvl w:ilvl="1" w:tplc="08090019">
       <w:start w:val="1"/>
       <w:numFmt w:val="lowerLetter"/>
       <w:lvlText w:val="%2."/>
@@ -1827,7 +2994,99 @@
       </w:pPr>
     </w:lvl>
   </w:abstractNum>
-  <w:abstractNum w:abstractNumId="2" w15:restartNumberingAfterBreak="0">
+  <w:abstractNum w:abstractNumId="4" w15:restartNumberingAfterBreak="0">
+    <w:nsid w:val="1B4B3306"/>
+    <w:multiLevelType w:val="hybridMultilevel"/>
+    <w:tmpl w:val="7B32BD2E"/>
+    <w:lvl w:ilvl="0" w:tplc="0809000F">
+      <w:start w:val="1"/>
+      <w:numFmt w:val="decimal"/>
+      <w:lvlText w:val="%1."/>
+      <w:lvlJc w:val="left"/>
+      <w:pPr>
+        <w:ind w:left="1080" w:hanging="360"/>
+      </w:pPr>
+      <w:rPr>
+        <w:rFonts w:hint="default"/>
+      </w:rPr>
+    </w:lvl>
+    <w:lvl w:ilvl="1" w:tplc="5BFA05B4">
+      <w:start w:val="1"/>
+      <w:numFmt w:val="decimal"/>
+      <w:lvlText w:val="%2."/>
+      <w:lvlJc w:val="left"/>
+      <w:pPr>
+        <w:ind w:left="1800" w:hanging="360"/>
+      </w:pPr>
+      <w:rPr>
+        <w:rFonts w:hint="default"/>
+      </w:rPr>
+    </w:lvl>
+    <w:lvl w:ilvl="2" w:tplc="0809001B" w:tentative="1">
+      <w:start w:val="1"/>
+      <w:numFmt w:val="lowerRoman"/>
+      <w:lvlText w:val="%3."/>
+      <w:lvlJc w:val="right"/>
+      <w:pPr>
+        <w:ind w:left="2520" w:hanging="180"/>
+      </w:pPr>
+    </w:lvl>
+    <w:lvl w:ilvl="3" w:tplc="0809000F" w:tentative="1">
+      <w:start w:val="1"/>
+      <w:numFmt w:val="decimal"/>
+      <w:lvlText w:val="%4."/>
+      <w:lvlJc w:val="left"/>
+      <w:pPr>
+        <w:ind w:left="3240" w:hanging="360"/>
+      </w:pPr>
+    </w:lvl>
+    <w:lvl w:ilvl="4" w:tplc="08090019" w:tentative="1">
+      <w:start w:val="1"/>
+      <w:numFmt w:val="lowerLetter"/>
+      <w:lvlText w:val="%5."/>
+      <w:lvlJc w:val="left"/>
+      <w:pPr>
+        <w:ind w:left="3960" w:hanging="360"/>
+      </w:pPr>
+    </w:lvl>
+    <w:lvl w:ilvl="5" w:tplc="0809001B" w:tentative="1">
+      <w:start w:val="1"/>
+      <w:numFmt w:val="lowerRoman"/>
+      <w:lvlText w:val="%6."/>
+      <w:lvlJc w:val="right"/>
+      <w:pPr>
+        <w:ind w:left="4680" w:hanging="180"/>
+      </w:pPr>
+    </w:lvl>
+    <w:lvl w:ilvl="6" w:tplc="0809000F" w:tentative="1">
+      <w:start w:val="1"/>
+      <w:numFmt w:val="decimal"/>
+      <w:lvlText w:val="%7."/>
+      <w:lvlJc w:val="left"/>
+      <w:pPr>
+        <w:ind w:left="5400" w:hanging="360"/>
+      </w:pPr>
+    </w:lvl>
+    <w:lvl w:ilvl="7" w:tplc="08090019" w:tentative="1">
+      <w:start w:val="1"/>
+      <w:numFmt w:val="lowerLetter"/>
+      <w:lvlText w:val="%8."/>
+      <w:lvlJc w:val="left"/>
+      <w:pPr>
+        <w:ind w:left="6120" w:hanging="360"/>
+      </w:pPr>
+    </w:lvl>
+    <w:lvl w:ilvl="8" w:tplc="0809001B" w:tentative="1">
+      <w:start w:val="1"/>
+      <w:numFmt w:val="lowerRoman"/>
+      <w:lvlText w:val="%9."/>
+      <w:lvlJc w:val="right"/>
+      <w:pPr>
+        <w:ind w:left="6840" w:hanging="180"/>
+      </w:pPr>
+    </w:lvl>
+  </w:abstractNum>
+  <w:abstractNum w:abstractNumId="5" w15:restartNumberingAfterBreak="0">
     <w:nsid w:val="1FA64F18"/>
     <w:multiLevelType w:val="hybridMultilevel"/>
     <w:tmpl w:val="E2625432"/>
@@ -1940,7 +3199,245 @@
       </w:rPr>
     </w:lvl>
   </w:abstractNum>
-  <w:abstractNum w:abstractNumId="3" w15:restartNumberingAfterBreak="0">
+  <w:abstractNum w:abstractNumId="6" w15:restartNumberingAfterBreak="0">
+    <w:nsid w:val="20ED6A71"/>
+    <w:multiLevelType w:val="hybridMultilevel"/>
+    <w:tmpl w:val="DEC4B33C"/>
+    <w:lvl w:ilvl="0" w:tplc="F7A635AE">
+      <w:start w:val="2"/>
+      <w:numFmt w:val="decimal"/>
+      <w:lvlText w:val="%1"/>
+      <w:lvlJc w:val="left"/>
+      <w:pPr>
+        <w:ind w:left="720" w:hanging="360"/>
+      </w:pPr>
+      <w:rPr>
+        <w:rFonts w:hint="default"/>
+      </w:rPr>
+    </w:lvl>
+    <w:lvl w:ilvl="1" w:tplc="08090019" w:tentative="1">
+      <w:start w:val="1"/>
+      <w:numFmt w:val="lowerLetter"/>
+      <w:lvlText w:val="%2."/>
+      <w:lvlJc w:val="left"/>
+      <w:pPr>
+        <w:ind w:left="1440" w:hanging="360"/>
+      </w:pPr>
+    </w:lvl>
+    <w:lvl w:ilvl="2" w:tplc="0809001B" w:tentative="1">
+      <w:start w:val="1"/>
+      <w:numFmt w:val="lowerRoman"/>
+      <w:lvlText w:val="%3."/>
+      <w:lvlJc w:val="right"/>
+      <w:pPr>
+        <w:ind w:left="2160" w:hanging="180"/>
+      </w:pPr>
+    </w:lvl>
+    <w:lvl w:ilvl="3" w:tplc="0809000F" w:tentative="1">
+      <w:start w:val="1"/>
+      <w:numFmt w:val="decimal"/>
+      <w:lvlText w:val="%4."/>
+      <w:lvlJc w:val="left"/>
+      <w:pPr>
+        <w:ind w:left="2880" w:hanging="360"/>
+      </w:pPr>
+    </w:lvl>
+    <w:lvl w:ilvl="4" w:tplc="08090019" w:tentative="1">
+      <w:start w:val="1"/>
+      <w:numFmt w:val="lowerLetter"/>
+      <w:lvlText w:val="%5."/>
+      <w:lvlJc w:val="left"/>
+      <w:pPr>
+        <w:ind w:left="3600" w:hanging="360"/>
+      </w:pPr>
+    </w:lvl>
+    <w:lvl w:ilvl="5" w:tplc="0809001B" w:tentative="1">
+      <w:start w:val="1"/>
+      <w:numFmt w:val="lowerRoman"/>
+      <w:lvlText w:val="%6."/>
+      <w:lvlJc w:val="right"/>
+      <w:pPr>
+        <w:ind w:left="4320" w:hanging="180"/>
+      </w:pPr>
+    </w:lvl>
+    <w:lvl w:ilvl="6" w:tplc="0809000F" w:tentative="1">
+      <w:start w:val="1"/>
+      <w:numFmt w:val="decimal"/>
+      <w:lvlText w:val="%7."/>
+      <w:lvlJc w:val="left"/>
+      <w:pPr>
+        <w:ind w:left="5040" w:hanging="360"/>
+      </w:pPr>
+    </w:lvl>
+    <w:lvl w:ilvl="7" w:tplc="08090019" w:tentative="1">
+      <w:start w:val="1"/>
+      <w:numFmt w:val="lowerLetter"/>
+      <w:lvlText w:val="%8."/>
+      <w:lvlJc w:val="left"/>
+      <w:pPr>
+        <w:ind w:left="5760" w:hanging="360"/>
+      </w:pPr>
+    </w:lvl>
+    <w:lvl w:ilvl="8" w:tplc="0809001B" w:tentative="1">
+      <w:start w:val="1"/>
+      <w:numFmt w:val="lowerRoman"/>
+      <w:lvlText w:val="%9."/>
+      <w:lvlJc w:val="right"/>
+      <w:pPr>
+        <w:ind w:left="6480" w:hanging="180"/>
+      </w:pPr>
+    </w:lvl>
+  </w:abstractNum>
+  <w:abstractNum w:abstractNumId="7" w15:restartNumberingAfterBreak="0">
+    <w:nsid w:val="212F3ECD"/>
+    <w:multiLevelType w:val="multilevel"/>
+    <w:tmpl w:val="EFFE617C"/>
+    <w:lvl w:ilvl="0">
+      <w:start w:val="1"/>
+      <w:numFmt w:val="bullet"/>
+      <w:lvlText w:val=""/>
+      <w:lvlJc w:val="left"/>
+      <w:pPr>
+        <w:tabs>
+          <w:tab w:val="num" w:pos="720"/>
+        </w:tabs>
+        <w:ind w:left="720" w:hanging="360"/>
+      </w:pPr>
+      <w:rPr>
+        <w:rFonts w:ascii="Wingdings" w:hAnsi="Wingdings" w:hint="default"/>
+        <w:sz w:val="20"/>
+      </w:rPr>
+    </w:lvl>
+    <w:lvl w:ilvl="1">
+      <w:start w:val="1"/>
+      <w:numFmt w:val="bullet"/>
+      <w:lvlText w:val=""/>
+      <w:lvlJc w:val="left"/>
+      <w:pPr>
+        <w:tabs>
+          <w:tab w:val="num" w:pos="1440"/>
+        </w:tabs>
+        <w:ind w:left="1440" w:hanging="360"/>
+      </w:pPr>
+      <w:rPr>
+        <w:rFonts w:ascii="Wingdings" w:hAnsi="Wingdings" w:hint="default"/>
+        <w:sz w:val="20"/>
+      </w:rPr>
+    </w:lvl>
+    <w:lvl w:ilvl="2" w:tentative="1">
+      <w:start w:val="1"/>
+      <w:numFmt w:val="bullet"/>
+      <w:lvlText w:val=""/>
+      <w:lvlJc w:val="left"/>
+      <w:pPr>
+        <w:tabs>
+          <w:tab w:val="num" w:pos="2160"/>
+        </w:tabs>
+        <w:ind w:left="2160" w:hanging="360"/>
+      </w:pPr>
+      <w:rPr>
+        <w:rFonts w:ascii="Wingdings" w:hAnsi="Wingdings" w:hint="default"/>
+        <w:sz w:val="20"/>
+      </w:rPr>
+    </w:lvl>
+    <w:lvl w:ilvl="3" w:tentative="1">
+      <w:start w:val="1"/>
+      <w:numFmt w:val="bullet"/>
+      <w:lvlText w:val=""/>
+      <w:lvlJc w:val="left"/>
+      <w:pPr>
+        <w:tabs>
+          <w:tab w:val="num" w:pos="2880"/>
+        </w:tabs>
+        <w:ind w:left="2880" w:hanging="360"/>
+      </w:pPr>
+      <w:rPr>
+        <w:rFonts w:ascii="Wingdings" w:hAnsi="Wingdings" w:hint="default"/>
+        <w:sz w:val="20"/>
+      </w:rPr>
+    </w:lvl>
+    <w:lvl w:ilvl="4" w:tentative="1">
+      <w:start w:val="1"/>
+      <w:numFmt w:val="bullet"/>
+      <w:lvlText w:val=""/>
+      <w:lvlJc w:val="left"/>
+      <w:pPr>
+        <w:tabs>
+          <w:tab w:val="num" w:pos="3600"/>
+        </w:tabs>
+        <w:ind w:left="3600" w:hanging="360"/>
+      </w:pPr>
+      <w:rPr>
+        <w:rFonts w:ascii="Wingdings" w:hAnsi="Wingdings" w:hint="default"/>
+        <w:sz w:val="20"/>
+      </w:rPr>
+    </w:lvl>
+    <w:lvl w:ilvl="5" w:tentative="1">
+      <w:start w:val="1"/>
+      <w:numFmt w:val="bullet"/>
+      <w:lvlText w:val=""/>
+      <w:lvlJc w:val="left"/>
+      <w:pPr>
+        <w:tabs>
+          <w:tab w:val="num" w:pos="4320"/>
+        </w:tabs>
+        <w:ind w:left="4320" w:hanging="360"/>
+      </w:pPr>
+      <w:rPr>
+        <w:rFonts w:ascii="Wingdings" w:hAnsi="Wingdings" w:hint="default"/>
+        <w:sz w:val="20"/>
+      </w:rPr>
+    </w:lvl>
+    <w:lvl w:ilvl="6" w:tentative="1">
+      <w:start w:val="1"/>
+      <w:numFmt w:val="bullet"/>
+      <w:lvlText w:val=""/>
+      <w:lvlJc w:val="left"/>
+      <w:pPr>
+        <w:tabs>
+          <w:tab w:val="num" w:pos="5040"/>
+        </w:tabs>
+        <w:ind w:left="5040" w:hanging="360"/>
+      </w:pPr>
+      <w:rPr>
+        <w:rFonts w:ascii="Wingdings" w:hAnsi="Wingdings" w:hint="default"/>
+        <w:sz w:val="20"/>
+      </w:rPr>
+    </w:lvl>
+    <w:lvl w:ilvl="7" w:tentative="1">
+      <w:start w:val="1"/>
+      <w:numFmt w:val="bullet"/>
+      <w:lvlText w:val=""/>
+      <w:lvlJc w:val="left"/>
+      <w:pPr>
+        <w:tabs>
+          <w:tab w:val="num" w:pos="5760"/>
+        </w:tabs>
+        <w:ind w:left="5760" w:hanging="360"/>
+      </w:pPr>
+      <w:rPr>
+        <w:rFonts w:ascii="Wingdings" w:hAnsi="Wingdings" w:hint="default"/>
+        <w:sz w:val="20"/>
+      </w:rPr>
+    </w:lvl>
+    <w:lvl w:ilvl="8" w:tentative="1">
+      <w:start w:val="1"/>
+      <w:numFmt w:val="bullet"/>
+      <w:lvlText w:val=""/>
+      <w:lvlJc w:val="left"/>
+      <w:pPr>
+        <w:tabs>
+          <w:tab w:val="num" w:pos="6480"/>
+        </w:tabs>
+        <w:ind w:left="6480" w:hanging="360"/>
+      </w:pPr>
+      <w:rPr>
+        <w:rFonts w:ascii="Wingdings" w:hAnsi="Wingdings" w:hint="default"/>
+        <w:sz w:val="20"/>
+      </w:rPr>
+    </w:lvl>
+  </w:abstractNum>
+  <w:abstractNum w:abstractNumId="8" w15:restartNumberingAfterBreak="0">
     <w:nsid w:val="283C41F9"/>
     <w:multiLevelType w:val="hybridMultilevel"/>
     <w:tmpl w:val="7F1CDAB6"/>
@@ -2029,7 +3526,7 @@
       </w:pPr>
     </w:lvl>
   </w:abstractNum>
-  <w:abstractNum w:abstractNumId="4" w15:restartNumberingAfterBreak="0">
+  <w:abstractNum w:abstractNumId="9" w15:restartNumberingAfterBreak="0">
     <w:nsid w:val="2A012E7E"/>
     <w:multiLevelType w:val="hybridMultilevel"/>
     <w:tmpl w:val="BFF22A2C"/>
@@ -2118,7 +3615,7 @@
       </w:pPr>
     </w:lvl>
   </w:abstractNum>
-  <w:abstractNum w:abstractNumId="5" w15:restartNumberingAfterBreak="0">
+  <w:abstractNum w:abstractNumId="10" w15:restartNumberingAfterBreak="0">
     <w:nsid w:val="2C9B00E4"/>
     <w:multiLevelType w:val="hybridMultilevel"/>
     <w:tmpl w:val="AD4A9506"/>
@@ -2204,7 +3701,96 @@
       </w:pPr>
     </w:lvl>
   </w:abstractNum>
-  <w:abstractNum w:abstractNumId="6" w15:restartNumberingAfterBreak="0">
+  <w:abstractNum w:abstractNumId="11" w15:restartNumberingAfterBreak="0">
+    <w:nsid w:val="2D2763BB"/>
+    <w:multiLevelType w:val="hybridMultilevel"/>
+    <w:tmpl w:val="29C86AC4"/>
+    <w:lvl w:ilvl="0" w:tplc="5BFA05B4">
+      <w:start w:val="1"/>
+      <w:numFmt w:val="decimal"/>
+      <w:lvlText w:val="%1."/>
+      <w:lvlJc w:val="left"/>
+      <w:pPr>
+        <w:ind w:left="1080" w:hanging="360"/>
+      </w:pPr>
+      <w:rPr>
+        <w:rFonts w:hint="default"/>
+      </w:rPr>
+    </w:lvl>
+    <w:lvl w:ilvl="1" w:tplc="08090019" w:tentative="1">
+      <w:start w:val="1"/>
+      <w:numFmt w:val="lowerLetter"/>
+      <w:lvlText w:val="%2."/>
+      <w:lvlJc w:val="left"/>
+      <w:pPr>
+        <w:ind w:left="1800" w:hanging="360"/>
+      </w:pPr>
+    </w:lvl>
+    <w:lvl w:ilvl="2" w:tplc="0809001B" w:tentative="1">
+      <w:start w:val="1"/>
+      <w:numFmt w:val="lowerRoman"/>
+      <w:lvlText w:val="%3."/>
+      <w:lvlJc w:val="right"/>
+      <w:pPr>
+        <w:ind w:left="2520" w:hanging="180"/>
+      </w:pPr>
+    </w:lvl>
+    <w:lvl w:ilvl="3" w:tplc="0809000F" w:tentative="1">
+      <w:start w:val="1"/>
+      <w:numFmt w:val="decimal"/>
+      <w:lvlText w:val="%4."/>
+      <w:lvlJc w:val="left"/>
+      <w:pPr>
+        <w:ind w:left="3240" w:hanging="360"/>
+      </w:pPr>
+    </w:lvl>
+    <w:lvl w:ilvl="4" w:tplc="08090019" w:tentative="1">
+      <w:start w:val="1"/>
+      <w:numFmt w:val="lowerLetter"/>
+      <w:lvlText w:val="%5."/>
+      <w:lvlJc w:val="left"/>
+      <w:pPr>
+        <w:ind w:left="3960" w:hanging="360"/>
+      </w:pPr>
+    </w:lvl>
+    <w:lvl w:ilvl="5" w:tplc="0809001B" w:tentative="1">
+      <w:start w:val="1"/>
+      <w:numFmt w:val="lowerRoman"/>
+      <w:lvlText w:val="%6."/>
+      <w:lvlJc w:val="right"/>
+      <w:pPr>
+        <w:ind w:left="4680" w:hanging="180"/>
+      </w:pPr>
+    </w:lvl>
+    <w:lvl w:ilvl="6" w:tplc="0809000F" w:tentative="1">
+      <w:start w:val="1"/>
+      <w:numFmt w:val="decimal"/>
+      <w:lvlText w:val="%7."/>
+      <w:lvlJc w:val="left"/>
+      <w:pPr>
+        <w:ind w:left="5400" w:hanging="360"/>
+      </w:pPr>
+    </w:lvl>
+    <w:lvl w:ilvl="7" w:tplc="08090019" w:tentative="1">
+      <w:start w:val="1"/>
+      <w:numFmt w:val="lowerLetter"/>
+      <w:lvlText w:val="%8."/>
+      <w:lvlJc w:val="left"/>
+      <w:pPr>
+        <w:ind w:left="6120" w:hanging="360"/>
+      </w:pPr>
+    </w:lvl>
+    <w:lvl w:ilvl="8" w:tplc="0809001B" w:tentative="1">
+      <w:start w:val="1"/>
+      <w:numFmt w:val="lowerRoman"/>
+      <w:lvlText w:val="%9."/>
+      <w:lvlJc w:val="right"/>
+      <w:pPr>
+        <w:ind w:left="6840" w:hanging="180"/>
+      </w:pPr>
+    </w:lvl>
+  </w:abstractNum>
+  <w:abstractNum w:abstractNumId="12" w15:restartNumberingAfterBreak="0">
     <w:nsid w:val="35176966"/>
     <w:multiLevelType w:val="multilevel"/>
     <w:tmpl w:val="076E75C6"/>
@@ -2325,10 +3911,10 @@
       </w:rPr>
     </w:lvl>
   </w:abstractNum>
-  <w:abstractNum w:abstractNumId="7" w15:restartNumberingAfterBreak="0">
+  <w:abstractNum w:abstractNumId="13" w15:restartNumberingAfterBreak="0">
     <w:nsid w:val="36936F9F"/>
     <w:multiLevelType w:val="hybridMultilevel"/>
-    <w:tmpl w:val="D5408EAA"/>
+    <w:tmpl w:val="418041BC"/>
     <w:lvl w:ilvl="0" w:tplc="0809000F">
       <w:start w:val="1"/>
       <w:numFmt w:val="decimal"/>
@@ -2341,14 +3927,17 @@
         <w:rFonts w:hint="default"/>
       </w:rPr>
     </w:lvl>
-    <w:lvl w:ilvl="1" w:tplc="08090019" w:tentative="1">
-      <w:start w:val="1"/>
-      <w:numFmt w:val="lowerLetter"/>
+    <w:lvl w:ilvl="1" w:tplc="15803902">
+      <w:start w:val="1"/>
+      <w:numFmt w:val="decimal"/>
       <w:lvlText w:val="%2."/>
       <w:lvlJc w:val="left"/>
       <w:pPr>
         <w:ind w:left="1440" w:hanging="360"/>
       </w:pPr>
+      <w:rPr>
+        <w:rFonts w:ascii="Arial" w:eastAsia="Times New Roman" w:hAnsi="Arial" w:cs="Arial"/>
+      </w:rPr>
     </w:lvl>
     <w:lvl w:ilvl="2" w:tplc="0809001B" w:tentative="1">
       <w:start w:val="1"/>
@@ -2414,7 +4003,7 @@
       </w:pPr>
     </w:lvl>
   </w:abstractNum>
-  <w:abstractNum w:abstractNumId="8" w15:restartNumberingAfterBreak="0">
+  <w:abstractNum w:abstractNumId="14" w15:restartNumberingAfterBreak="0">
     <w:nsid w:val="36E06615"/>
     <w:multiLevelType w:val="multilevel"/>
     <w:tmpl w:val="7FECEC4E"/>
@@ -2535,7 +4124,7 @@
       </w:rPr>
     </w:lvl>
   </w:abstractNum>
-  <w:abstractNum w:abstractNumId="9" w15:restartNumberingAfterBreak="0">
+  <w:abstractNum w:abstractNumId="15" w15:restartNumberingAfterBreak="0">
     <w:nsid w:val="38901BFE"/>
     <w:multiLevelType w:val="multilevel"/>
     <w:tmpl w:val="0809001F"/>
@@ -2621,7 +4210,182 @@
       </w:pPr>
     </w:lvl>
   </w:abstractNum>
-  <w:abstractNum w:abstractNumId="10" w15:restartNumberingAfterBreak="0">
+  <w:abstractNum w:abstractNumId="16" w15:restartNumberingAfterBreak="0">
+    <w:nsid w:val="3C8B52EF"/>
+    <w:multiLevelType w:val="hybridMultilevel"/>
+    <w:tmpl w:val="EBB060CC"/>
+    <w:lvl w:ilvl="0" w:tplc="0809000F">
+      <w:start w:val="1"/>
+      <w:numFmt w:val="decimal"/>
+      <w:lvlText w:val="%1."/>
+      <w:lvlJc w:val="left"/>
+      <w:pPr>
+        <w:ind w:left="720" w:hanging="360"/>
+      </w:pPr>
+      <w:rPr>
+        <w:rFonts w:hint="default"/>
+      </w:rPr>
+    </w:lvl>
+    <w:lvl w:ilvl="1" w:tplc="08090019" w:tentative="1">
+      <w:start w:val="1"/>
+      <w:numFmt w:val="lowerLetter"/>
+      <w:lvlText w:val="%2."/>
+      <w:lvlJc w:val="left"/>
+      <w:pPr>
+        <w:ind w:left="1440" w:hanging="360"/>
+      </w:pPr>
+    </w:lvl>
+    <w:lvl w:ilvl="2" w:tplc="0809001B" w:tentative="1">
+      <w:start w:val="1"/>
+      <w:numFmt w:val="lowerRoman"/>
+      <w:lvlText w:val="%3."/>
+      <w:lvlJc w:val="right"/>
+      <w:pPr>
+        <w:ind w:left="2160" w:hanging="180"/>
+      </w:pPr>
+    </w:lvl>
+    <w:lvl w:ilvl="3" w:tplc="0809000F" w:tentative="1">
+      <w:start w:val="1"/>
+      <w:numFmt w:val="decimal"/>
+      <w:lvlText w:val="%4."/>
+      <w:lvlJc w:val="left"/>
+      <w:pPr>
+        <w:ind w:left="2880" w:hanging="360"/>
+      </w:pPr>
+    </w:lvl>
+    <w:lvl w:ilvl="4" w:tplc="08090019" w:tentative="1">
+      <w:start w:val="1"/>
+      <w:numFmt w:val="lowerLetter"/>
+      <w:lvlText w:val="%5."/>
+      <w:lvlJc w:val="left"/>
+      <w:pPr>
+        <w:ind w:left="3600" w:hanging="360"/>
+      </w:pPr>
+    </w:lvl>
+    <w:lvl w:ilvl="5" w:tplc="0809001B" w:tentative="1">
+      <w:start w:val="1"/>
+      <w:numFmt w:val="lowerRoman"/>
+      <w:lvlText w:val="%6."/>
+      <w:lvlJc w:val="right"/>
+      <w:pPr>
+        <w:ind w:left="4320" w:hanging="180"/>
+      </w:pPr>
+    </w:lvl>
+    <w:lvl w:ilvl="6" w:tplc="0809000F" w:tentative="1">
+      <w:start w:val="1"/>
+      <w:numFmt w:val="decimal"/>
+      <w:lvlText w:val="%7."/>
+      <w:lvlJc w:val="left"/>
+      <w:pPr>
+        <w:ind w:left="5040" w:hanging="360"/>
+      </w:pPr>
+    </w:lvl>
+    <w:lvl w:ilvl="7" w:tplc="08090019" w:tentative="1">
+      <w:start w:val="1"/>
+      <w:numFmt w:val="lowerLetter"/>
+      <w:lvlText w:val="%8."/>
+      <w:lvlJc w:val="left"/>
+      <w:pPr>
+        <w:ind w:left="5760" w:hanging="360"/>
+      </w:pPr>
+    </w:lvl>
+    <w:lvl w:ilvl="8" w:tplc="0809001B" w:tentative="1">
+      <w:start w:val="1"/>
+      <w:numFmt w:val="lowerRoman"/>
+      <w:lvlText w:val="%9."/>
+      <w:lvlJc w:val="right"/>
+      <w:pPr>
+        <w:ind w:left="6480" w:hanging="180"/>
+      </w:pPr>
+    </w:lvl>
+  </w:abstractNum>
+  <w:abstractNum w:abstractNumId="17" w15:restartNumberingAfterBreak="0">
+    <w:nsid w:val="47280782"/>
+    <w:multiLevelType w:val="hybridMultilevel"/>
+    <w:tmpl w:val="4C224C20"/>
+    <w:lvl w:ilvl="0" w:tplc="0809000F">
+      <w:start w:val="1"/>
+      <w:numFmt w:val="decimal"/>
+      <w:lvlText w:val="%1."/>
+      <w:lvlJc w:val="left"/>
+      <w:pPr>
+        <w:ind w:left="720" w:hanging="360"/>
+      </w:pPr>
+    </w:lvl>
+    <w:lvl w:ilvl="1" w:tplc="08090019">
+      <w:start w:val="1"/>
+      <w:numFmt w:val="lowerLetter"/>
+      <w:lvlText w:val="%2."/>
+      <w:lvlJc w:val="left"/>
+      <w:pPr>
+        <w:ind w:left="1440" w:hanging="360"/>
+      </w:pPr>
+    </w:lvl>
+    <w:lvl w:ilvl="2" w:tplc="0809001B" w:tentative="1">
+      <w:start w:val="1"/>
+      <w:numFmt w:val="lowerRoman"/>
+      <w:lvlText w:val="%3."/>
+      <w:lvlJc w:val="right"/>
+      <w:pPr>
+        <w:ind w:left="2160" w:hanging="180"/>
+      </w:pPr>
+    </w:lvl>
+    <w:lvl w:ilvl="3" w:tplc="0809000F" w:tentative="1">
+      <w:start w:val="1"/>
+      <w:numFmt w:val="decimal"/>
+      <w:lvlText w:val="%4."/>
+      <w:lvlJc w:val="left"/>
+      <w:pPr>
+        <w:ind w:left="2880" w:hanging="360"/>
+      </w:pPr>
+    </w:lvl>
+    <w:lvl w:ilvl="4" w:tplc="08090019" w:tentative="1">
+      <w:start w:val="1"/>
+      <w:numFmt w:val="lowerLetter"/>
+      <w:lvlText w:val="%5."/>
+      <w:lvlJc w:val="left"/>
+      <w:pPr>
+        <w:ind w:left="3600" w:hanging="360"/>
+      </w:pPr>
+    </w:lvl>
+    <w:lvl w:ilvl="5" w:tplc="0809001B" w:tentative="1">
+      <w:start w:val="1"/>
+      <w:numFmt w:val="lowerRoman"/>
+      <w:lvlText w:val="%6."/>
+      <w:lvlJc w:val="right"/>
+      <w:pPr>
+        <w:ind w:left="4320" w:hanging="180"/>
+      </w:pPr>
+    </w:lvl>
+    <w:lvl w:ilvl="6" w:tplc="0809000F" w:tentative="1">
+      <w:start w:val="1"/>
+      <w:numFmt w:val="decimal"/>
+      <w:lvlText w:val="%7."/>
+      <w:lvlJc w:val="left"/>
+      <w:pPr>
+        <w:ind w:left="5040" w:hanging="360"/>
+      </w:pPr>
+    </w:lvl>
+    <w:lvl w:ilvl="7" w:tplc="08090019" w:tentative="1">
+      <w:start w:val="1"/>
+      <w:numFmt w:val="lowerLetter"/>
+      <w:lvlText w:val="%8."/>
+      <w:lvlJc w:val="left"/>
+      <w:pPr>
+        <w:ind w:left="5760" w:hanging="360"/>
+      </w:pPr>
+    </w:lvl>
+    <w:lvl w:ilvl="8" w:tplc="0809001B" w:tentative="1">
+      <w:start w:val="1"/>
+      <w:numFmt w:val="lowerRoman"/>
+      <w:lvlText w:val="%9."/>
+      <w:lvlJc w:val="right"/>
+      <w:pPr>
+        <w:ind w:left="6480" w:hanging="180"/>
+      </w:pPr>
+    </w:lvl>
+  </w:abstractNum>
+  <w:abstractNum w:abstractNumId="18" w15:restartNumberingAfterBreak="0">
     <w:nsid w:val="52677B56"/>
     <w:multiLevelType w:val="hybridMultilevel"/>
     <w:tmpl w:val="DCB0E8D0"/>
@@ -2710,7 +4474,7 @@
       </w:pPr>
     </w:lvl>
   </w:abstractNum>
-  <w:abstractNum w:abstractNumId="11" w15:restartNumberingAfterBreak="0">
+  <w:abstractNum w:abstractNumId="19" w15:restartNumberingAfterBreak="0">
     <w:nsid w:val="6CF0133A"/>
     <w:multiLevelType w:val="multilevel"/>
     <w:tmpl w:val="270A1EA6"/>
@@ -2832,40 +4596,64 @@
     </w:lvl>
   </w:abstractNum>
   <w:num w:numId="1">
+    <w:abstractNumId w:val="5"/>
+  </w:num>
+  <w:num w:numId="2">
+    <w:abstractNumId w:val="10"/>
+  </w:num>
+  <w:num w:numId="3">
+    <w:abstractNumId w:val="15"/>
+  </w:num>
+  <w:num w:numId="4">
     <w:abstractNumId w:val="2"/>
   </w:num>
-  <w:num w:numId="2">
-    <w:abstractNumId w:val="5"/>
-  </w:num>
-  <w:num w:numId="3">
+  <w:num w:numId="5">
     <w:abstractNumId w:val="9"/>
   </w:num>
-  <w:num w:numId="4">
+  <w:num w:numId="6">
+    <w:abstractNumId w:val="14"/>
+  </w:num>
+  <w:num w:numId="7">
+    <w:abstractNumId w:val="12"/>
+  </w:num>
+  <w:num w:numId="8">
+    <w:abstractNumId w:val="19"/>
+  </w:num>
+  <w:num w:numId="9">
+    <w:abstractNumId w:val="3"/>
+  </w:num>
+  <w:num w:numId="10">
+    <w:abstractNumId w:val="8"/>
+  </w:num>
+  <w:num w:numId="11">
+    <w:abstractNumId w:val="18"/>
+  </w:num>
+  <w:num w:numId="12">
+    <w:abstractNumId w:val="13"/>
+  </w:num>
+  <w:num w:numId="13">
+    <w:abstractNumId w:val="16"/>
+  </w:num>
+  <w:num w:numId="14">
+    <w:abstractNumId w:val="7"/>
+  </w:num>
+  <w:num w:numId="15">
+    <w:abstractNumId w:val="6"/>
+  </w:num>
+  <w:num w:numId="16">
     <w:abstractNumId w:val="0"/>
   </w:num>
-  <w:num w:numId="5">
+  <w:num w:numId="17">
+    <w:abstractNumId w:val="17"/>
+  </w:num>
+  <w:num w:numId="18">
+    <w:abstractNumId w:val="11"/>
+  </w:num>
+  <w:num w:numId="19">
     <w:abstractNumId w:val="4"/>
   </w:num>
-  <w:num w:numId="6">
-    <w:abstractNumId w:val="8"/>
-  </w:num>
-  <w:num w:numId="7">
-    <w:abstractNumId w:val="6"/>
-  </w:num>
-  <w:num w:numId="8">
-    <w:abstractNumId w:val="11"/>
-  </w:num>
-  <w:num w:numId="9">
+  <w:num w:numId="20">
     <w:abstractNumId w:val="1"/>
-  </w:num>
-  <w:num w:numId="10">
-    <w:abstractNumId w:val="3"/>
-  </w:num>
-  <w:num w:numId="11">
-    <w:abstractNumId w:val="10"/>
-  </w:num>
-  <w:num w:numId="12">
-    <w:abstractNumId w:val="7"/>
   </w:num>
 </w:numbering>
 </file>
@@ -3307,6 +5095,45 @@
       <w:contextualSpacing/>
     </w:pPr>
   </w:style>
+  <w:style w:type="paragraph" w:customStyle="1" w:styleId="level1">
+    <w:name w:val="level1"/>
+    <w:basedOn w:val="Normale"/>
+    <w:rsid w:val="0098404C"/>
+    <w:pPr>
+      <w:spacing w:before="100" w:beforeAutospacing="1" w:after="100" w:afterAutospacing="1" w:line="240" w:lineRule="auto"/>
+    </w:pPr>
+    <w:rPr>
+      <w:rFonts w:ascii="Times New Roman" w:eastAsia="Times New Roman" w:hAnsi="Times New Roman" w:cs="Times New Roman"/>
+      <w:sz w:val="24"/>
+      <w:szCs w:val="24"/>
+      <w:lang w:eastAsia="en-GB"/>
+    </w:rPr>
+  </w:style>
+  <w:style w:type="character" w:styleId="Enfasigrassetto">
+    <w:name w:val="Strong"/>
+    <w:basedOn w:val="Carpredefinitoparagrafo"/>
+    <w:uiPriority w:val="22"/>
+    <w:qFormat/>
+    <w:rsid w:val="0098404C"/>
+    <w:rPr>
+      <w:b/>
+      <w:bCs/>
+    </w:rPr>
+  </w:style>
+  <w:style w:type="paragraph" w:customStyle="1" w:styleId="level2">
+    <w:name w:val="level2"/>
+    <w:basedOn w:val="Normale"/>
+    <w:rsid w:val="0098404C"/>
+    <w:pPr>
+      <w:spacing w:before="100" w:beforeAutospacing="1" w:after="100" w:afterAutospacing="1" w:line="240" w:lineRule="auto"/>
+    </w:pPr>
+    <w:rPr>
+      <w:rFonts w:ascii="Times New Roman" w:eastAsia="Times New Roman" w:hAnsi="Times New Roman" w:cs="Times New Roman"/>
+      <w:sz w:val="24"/>
+      <w:szCs w:val="24"/>
+      <w:lang w:eastAsia="en-GB"/>
+    </w:rPr>
+  </w:style>
 </w:styles>
 </file>
 

</xml_diff>